<commit_message>
apuntes iso e inge1
</commit_message>
<xml_diff>
--- a/2do año/Sexto Semestre/INGE1/Ingenieria de software 1.docx
+++ b/2do año/Sexto Semestre/INGE1/Ingenieria de software 1.docx
@@ -3117,21 +3117,7 @@
           <w:rFonts w:cstheme="minorHAnsi"/>
           <w:lang w:val="es-AR"/>
         </w:rPr>
-        <w:t xml:space="preserve">Se construye un prototipo, que a veces </w:t>
-      </w:r>
-      <w:r>
-        <w:rPr>
-          <w:rFonts w:cstheme="minorHAnsi"/>
-          <w:lang w:val="es-AR"/>
-        </w:rPr>
-        <w:t>los errores o detalles</w:t>
-      </w:r>
-      <w:r>
-        <w:rPr>
-          <w:rFonts w:cstheme="minorHAnsi"/>
-          <w:lang w:val="es-AR"/>
-        </w:rPr>
-        <w:t xml:space="preserve"> se ven más fácil.</w:t>
+        <w:t>Se construye un prototipo, que a veces los errores o detalles se ven más fácil.</w:t>
       </w:r>
     </w:p>
     <w:p>
@@ -4135,6 +4121,13 @@
         </w:rPr>
         <w:t>Plantilla:</w:t>
       </w:r>
+      <w:r>
+        <w:rPr>
+          <w:rFonts w:cstheme="minorHAnsi"/>
+          <w:lang w:val="es-AR"/>
+        </w:rPr>
+        <w:t xml:space="preserve"> (que se usaba antes originalmente)</w:t>
+      </w:r>
     </w:p>
     <w:p>
       <w:pPr>
@@ -4179,7 +4172,28 @@
           <w:rFonts w:cstheme="minorHAnsi"/>
           <w:lang w:val="es-AR"/>
         </w:rPr>
-        <w:t>ID: Identficador univoco de la historia expresado como texto generalmente de la forma</w:t>
+        <w:t xml:space="preserve">ID: </w:t>
+      </w:r>
+      <w:r>
+        <w:rPr>
+          <w:rFonts w:cstheme="minorHAnsi"/>
+          <w:lang w:val="es-AR"/>
+        </w:rPr>
+        <w:t>Identificador</w:t>
+      </w:r>
+      <w:r>
+        <w:rPr>
+          <w:rFonts w:cstheme="minorHAnsi"/>
+          <w:lang w:val="es-AR"/>
+        </w:rPr>
+        <w:t xml:space="preserve"> univoco de la historia expresado como texto generalmente de la forma</w:t>
+      </w:r>
+      <w:r>
+        <w:rPr>
+          <w:rFonts w:cstheme="minorHAnsi"/>
+          <w:lang w:val="es-AR"/>
+        </w:rPr>
+        <w:t xml:space="preserve"> &lt;verbo&gt; &lt;sustantivo&gt;</w:t>
       </w:r>
     </w:p>
     <w:p>
@@ -4202,7 +4216,21 @@
           <w:rFonts w:cstheme="minorHAnsi"/>
           <w:lang w:val="es-AR"/>
         </w:rPr>
-        <w:t>Titulo:</w:t>
+        <w:t>Título</w:t>
+      </w:r>
+      <w:r>
+        <w:rPr>
+          <w:rFonts w:cstheme="minorHAnsi"/>
+          <w:lang w:val="es-AR"/>
+        </w:rPr>
+        <w:t>:</w:t>
+      </w:r>
+      <w:r>
+        <w:rPr>
+          <w:rFonts w:cstheme="minorHAnsi"/>
+          <w:lang w:val="es-AR"/>
+        </w:rPr>
+        <w:t xml:space="preserve"> descripción de la historia de la forma: como &lt;rol&gt; quiero &lt;algo&gt; para &lt;beneficio&gt;</w:t>
       </w:r>
     </w:p>
     <w:p>
@@ -4227,6 +4255,13 @@
         </w:rPr>
         <w:t>Reglas de negocio:</w:t>
       </w:r>
+      <w:r>
+        <w:rPr>
+          <w:rFonts w:cstheme="minorHAnsi"/>
+          <w:lang w:val="es-AR"/>
+        </w:rPr>
+        <w:t xml:space="preserve"> conjunto de reglas, normas, políticas, etc. Que condicionan el modo de operación.</w:t>
+      </w:r>
     </w:p>
     <w:p>
       <w:pPr>
@@ -4280,22 +4315,182 @@
         </w:rPr>
         <w:t>aceptación (serian como los casos de prueba)</w:t>
       </w:r>
-    </w:p>
-    <w:p>
-      <w:pPr>
-        <w:tabs>
-          <w:tab w:val="left" w:pos="7404"/>
-        </w:tabs>
-        <w:rPr>
-          <w:rFonts w:cstheme="minorHAnsi"/>
-          <w:lang w:val="es-AR"/>
-        </w:rPr>
-      </w:pPr>
-      <w:r>
-        <w:rPr>
-          <w:rFonts w:cstheme="minorHAnsi"/>
-          <w:lang w:val="es-AR"/>
-        </w:rPr>
+      <w:r>
+        <w:rPr>
+          <w:rFonts w:cstheme="minorHAnsi"/>
+          <w:lang w:val="es-AR"/>
+        </w:rPr>
+        <w:t>: Criterios por los cuales una historia cu</w:t>
+      </w:r>
+      <w:r>
+        <w:rPr>
+          <w:rFonts w:cstheme="minorHAnsi"/>
+          <w:lang w:val="es-AR"/>
+        </w:rPr>
+        <w:t>m</w:t>
+      </w:r>
+      <w:r>
+        <w:rPr>
+          <w:rFonts w:cstheme="minorHAnsi"/>
+          <w:lang w:val="es-AR"/>
+        </w:rPr>
+        <w:t>ple con las expectativas del cliente.</w:t>
+      </w:r>
+    </w:p>
+    <w:p>
+      <w:pPr>
+        <w:pStyle w:val="Prrafodelista"/>
+        <w:numPr>
+          <w:ilvl w:val="1"/>
+          <w:numId w:val="1"/>
+        </w:numPr>
+        <w:tabs>
+          <w:tab w:val="left" w:pos="7404"/>
+        </w:tabs>
+        <w:rPr>
+          <w:rFonts w:cstheme="minorHAnsi"/>
+          <w:lang w:val="es-AR"/>
+        </w:rPr>
+      </w:pPr>
+      <w:r>
+        <w:rPr>
+          <w:rFonts w:cstheme="minorHAnsi"/>
+          <w:lang w:val="es-AR"/>
+        </w:rPr>
+        <w:t>Formato:</w:t>
+      </w:r>
+    </w:p>
+    <w:p>
+      <w:pPr>
+        <w:pStyle w:val="Prrafodelista"/>
+        <w:numPr>
+          <w:ilvl w:val="2"/>
+          <w:numId w:val="1"/>
+        </w:numPr>
+        <w:tabs>
+          <w:tab w:val="left" w:pos="7404"/>
+        </w:tabs>
+        <w:rPr>
+          <w:rFonts w:cstheme="minorHAnsi"/>
+          <w:lang w:val="es-AR"/>
+        </w:rPr>
+      </w:pPr>
+      <w:r>
+        <w:rPr>
+          <w:rFonts w:cstheme="minorHAnsi"/>
+          <w:lang w:val="es-AR"/>
+        </w:rPr>
+        <w:t>Escenario 1: titulo del criterio</w:t>
+      </w:r>
+    </w:p>
+    <w:p>
+      <w:pPr>
+        <w:pStyle w:val="Prrafodelista"/>
+        <w:numPr>
+          <w:ilvl w:val="2"/>
+          <w:numId w:val="1"/>
+        </w:numPr>
+        <w:tabs>
+          <w:tab w:val="left" w:pos="7404"/>
+        </w:tabs>
+        <w:rPr>
+          <w:rFonts w:cstheme="minorHAnsi"/>
+          <w:lang w:val="es-AR"/>
+        </w:rPr>
+      </w:pPr>
+      <w:r>
+        <w:rPr>
+          <w:rFonts w:cstheme="minorHAnsi"/>
+          <w:lang w:val="es-AR"/>
+        </w:rPr>
+        <w:t>Dado &lt;un contexto inicial&gt;</w:t>
+      </w:r>
+    </w:p>
+    <w:p>
+      <w:pPr>
+        <w:pStyle w:val="Prrafodelista"/>
+        <w:numPr>
+          <w:ilvl w:val="2"/>
+          <w:numId w:val="1"/>
+        </w:numPr>
+        <w:tabs>
+          <w:tab w:val="left" w:pos="7404"/>
+        </w:tabs>
+        <w:rPr>
+          <w:rFonts w:cstheme="minorHAnsi"/>
+          <w:lang w:val="es-AR"/>
+        </w:rPr>
+      </w:pPr>
+      <w:r>
+        <w:rPr>
+          <w:rFonts w:cstheme="minorHAnsi"/>
+          <w:lang w:val="es-AR"/>
+        </w:rPr>
+        <w:t>Cuando &lt;ocurre un evento&gt;</w:t>
+      </w:r>
+    </w:p>
+    <w:p>
+      <w:pPr>
+        <w:pStyle w:val="Prrafodelista"/>
+        <w:numPr>
+          <w:ilvl w:val="2"/>
+          <w:numId w:val="1"/>
+        </w:numPr>
+        <w:tabs>
+          <w:tab w:val="left" w:pos="7404"/>
+        </w:tabs>
+        <w:rPr>
+          <w:rFonts w:cstheme="minorHAnsi"/>
+          <w:lang w:val="es-AR"/>
+        </w:rPr>
+      </w:pPr>
+      <w:r>
+        <w:rPr>
+          <w:rFonts w:cstheme="minorHAnsi"/>
+          <w:lang w:val="es-AR"/>
+        </w:rPr>
+        <w:t>Entonces &lt;garantiza uno o mas resultados&gt;</w:t>
+      </w:r>
+    </w:p>
+    <w:p>
+      <w:pPr>
+        <w:pStyle w:val="Prrafodelista"/>
+        <w:numPr>
+          <w:ilvl w:val="1"/>
+          <w:numId w:val="1"/>
+        </w:numPr>
+        <w:tabs>
+          <w:tab w:val="left" w:pos="7404"/>
+        </w:tabs>
+        <w:rPr>
+          <w:rFonts w:cstheme="minorHAnsi"/>
+          <w:lang w:val="es-AR"/>
+        </w:rPr>
+      </w:pPr>
+      <w:r>
+        <w:rPr>
+          <w:rFonts w:cstheme="minorHAnsi"/>
+          <w:lang w:val="es-AR"/>
+        </w:rPr>
+        <w:t xml:space="preserve">Así hasta N escenarios. </w:t>
+      </w:r>
+    </w:p>
+    <w:p>
+      <w:pPr>
+        <w:tabs>
+          <w:tab w:val="left" w:pos="7404"/>
+        </w:tabs>
+        <w:rPr>
+          <w:rFonts w:cstheme="minorHAnsi"/>
+          <w:lang w:val="es-AR"/>
+        </w:rPr>
+      </w:pPr>
+      <w:r>
+        <w:rPr>
+          <w:rFonts w:cstheme="minorHAnsi"/>
+          <w:lang w:val="es-AR"/>
+        </w:rPr>
+        <w:lastRenderedPageBreak/>
         <w:t>Beneficios:</w:t>
       </w:r>
     </w:p>
@@ -4452,229 +4647,1137 @@
           <w:rFonts w:cstheme="minorHAnsi"/>
           <w:lang w:val="es-AR"/>
         </w:rPr>
+        <w:t>Limitaciones:</w:t>
+      </w:r>
+    </w:p>
+    <w:p>
+      <w:pPr>
+        <w:pStyle w:val="Prrafodelista"/>
+        <w:numPr>
+          <w:ilvl w:val="0"/>
+          <w:numId w:val="1"/>
+        </w:numPr>
+        <w:tabs>
+          <w:tab w:val="left" w:pos="7404"/>
+        </w:tabs>
+        <w:rPr>
+          <w:rFonts w:cstheme="minorHAnsi"/>
+          <w:lang w:val="es-AR"/>
+        </w:rPr>
+      </w:pPr>
+      <w:r>
+        <w:rPr>
+          <w:rFonts w:cstheme="minorHAnsi"/>
+          <w:lang w:val="es-AR"/>
+        </w:rPr>
+        <w:t>Sin criterios de aceptación pueden quedar abiertas a distintas interpretaciones haciendo difícil utilizarlas como base para un contrato.</w:t>
+      </w:r>
+    </w:p>
+    <w:p>
+      <w:pPr>
+        <w:pStyle w:val="Prrafodelista"/>
+        <w:numPr>
+          <w:ilvl w:val="0"/>
+          <w:numId w:val="1"/>
+        </w:numPr>
+        <w:tabs>
+          <w:tab w:val="left" w:pos="7404"/>
+        </w:tabs>
+        <w:rPr>
+          <w:rFonts w:cstheme="minorHAnsi"/>
+          <w:lang w:val="es-AR"/>
+        </w:rPr>
+      </w:pPr>
+      <w:r>
+        <w:rPr>
+          <w:rFonts w:cstheme="minorHAnsi"/>
+          <w:lang w:val="es-AR"/>
+        </w:rPr>
+        <w:t>Se requiere un contacto permanente con el cliente durante el proyecto lo cual puede ser difícil o costoso.</w:t>
+      </w:r>
+    </w:p>
+    <w:p>
+      <w:pPr>
+        <w:pStyle w:val="Prrafodelista"/>
+        <w:numPr>
+          <w:ilvl w:val="0"/>
+          <w:numId w:val="1"/>
+        </w:numPr>
+        <w:tabs>
+          <w:tab w:val="left" w:pos="7404"/>
+        </w:tabs>
+        <w:rPr>
+          <w:rFonts w:cstheme="minorHAnsi"/>
+          <w:lang w:val="es-AR"/>
+        </w:rPr>
+      </w:pPr>
+      <w:r>
+        <w:rPr>
+          <w:rFonts w:cstheme="minorHAnsi"/>
+          <w:lang w:val="es-AR"/>
+        </w:rPr>
+        <w:t>Podría resultar difícil escalar a proyectos grandes</w:t>
+      </w:r>
+    </w:p>
+    <w:p>
+      <w:pPr>
+        <w:pStyle w:val="Prrafodelista"/>
+        <w:numPr>
+          <w:ilvl w:val="0"/>
+          <w:numId w:val="1"/>
+        </w:numPr>
+        <w:tabs>
+          <w:tab w:val="left" w:pos="7404"/>
+        </w:tabs>
+        <w:rPr>
+          <w:rFonts w:cstheme="minorHAnsi"/>
+          <w:lang w:val="es-AR"/>
+        </w:rPr>
+      </w:pPr>
+      <w:r>
+        <w:rPr>
+          <w:rFonts w:cstheme="minorHAnsi"/>
+          <w:lang w:val="es-AR"/>
+        </w:rPr>
+        <w:t>Requiere desarrolladore muy competentes</w:t>
+      </w:r>
+    </w:p>
+    <w:p>
+      <w:pPr>
+        <w:tabs>
+          <w:tab w:val="left" w:pos="7404"/>
+        </w:tabs>
+        <w:rPr>
+          <w:rFonts w:cstheme="minorHAnsi"/>
+          <w:lang w:val="es-AR"/>
+        </w:rPr>
+      </w:pPr>
+      <w:r>
+        <w:rPr>
+          <w:rFonts w:cstheme="minorHAnsi"/>
+          <w:lang w:val="es-AR"/>
+        </w:rPr>
+        <w:t xml:space="preserve">Épicas: </w:t>
+      </w:r>
+    </w:p>
+    <w:p>
+      <w:pPr>
+        <w:pStyle w:val="Prrafodelista"/>
+        <w:numPr>
+          <w:ilvl w:val="0"/>
+          <w:numId w:val="1"/>
+        </w:numPr>
+        <w:tabs>
+          <w:tab w:val="left" w:pos="7404"/>
+        </w:tabs>
+        <w:rPr>
+          <w:rFonts w:cstheme="minorHAnsi"/>
+          <w:lang w:val="es-AR"/>
+        </w:rPr>
+      </w:pPr>
+      <w:r>
+        <w:rPr>
+          <w:rFonts w:cstheme="minorHAnsi"/>
+          <w:lang w:val="es-AR"/>
+        </w:rPr>
+        <w:t>Se denomina épica a un conjunto de historias de usuario que se agrupan por algún denominador común.</w:t>
+      </w:r>
+    </w:p>
+    <w:p>
+      <w:pPr>
+        <w:pStyle w:val="Prrafodelista"/>
+        <w:numPr>
+          <w:ilvl w:val="0"/>
+          <w:numId w:val="1"/>
+        </w:numPr>
+        <w:tabs>
+          <w:tab w:val="left" w:pos="7404"/>
+        </w:tabs>
+        <w:rPr>
+          <w:rFonts w:cstheme="minorHAnsi"/>
+          <w:lang w:val="es-AR"/>
+        </w:rPr>
+      </w:pPr>
+      <w:r>
+        <w:rPr>
+          <w:rFonts w:cstheme="minorHAnsi"/>
+          <w:lang w:val="es-AR"/>
+        </w:rPr>
+        <w:t>FALTA</w:t>
+      </w:r>
+    </w:p>
+    <w:p>
+      <w:pPr>
+        <w:pStyle w:val="Prrafodelista"/>
+        <w:numPr>
+          <w:ilvl w:val="0"/>
+          <w:numId w:val="1"/>
+        </w:numPr>
+        <w:tabs>
+          <w:tab w:val="left" w:pos="7404"/>
+        </w:tabs>
+        <w:rPr>
+          <w:rFonts w:cstheme="minorHAnsi"/>
+          <w:lang w:val="es-AR"/>
+        </w:rPr>
+      </w:pPr>
+      <w:r>
+        <w:rPr>
+          <w:rFonts w:cstheme="minorHAnsi"/>
+          <w:lang w:val="es-AR"/>
+        </w:rPr>
+        <w:t>FALTA</w:t>
+      </w:r>
+    </w:p>
+    <w:p>
+      <w:pPr>
+        <w:pStyle w:val="Prrafodelista"/>
+        <w:numPr>
+          <w:ilvl w:val="0"/>
+          <w:numId w:val="1"/>
+        </w:numPr>
+        <w:tabs>
+          <w:tab w:val="left" w:pos="7404"/>
+        </w:tabs>
+        <w:rPr>
+          <w:rFonts w:cstheme="minorHAnsi"/>
+          <w:lang w:val="es-AR"/>
+        </w:rPr>
+      </w:pPr>
+      <w:r>
+        <w:rPr>
+          <w:rFonts w:cstheme="minorHAnsi"/>
+          <w:lang w:val="es-AR"/>
+        </w:rPr>
+        <w:t>FALTA</w:t>
+      </w:r>
+    </w:p>
+    <w:p>
+      <w:pPr>
+        <w:tabs>
+          <w:tab w:val="left" w:pos="7404"/>
+        </w:tabs>
+        <w:rPr>
+          <w:rFonts w:cstheme="minorHAnsi"/>
+          <w:lang w:val="es-AR"/>
+        </w:rPr>
+      </w:pPr>
+      <w:r>
+        <w:rPr>
+          <w:rFonts w:cstheme="minorHAnsi"/>
+          <w:lang w:val="es-AR"/>
+        </w:rPr>
+        <w:t>Es parecida a como se escriben las historias de usuarios pero son claramente mas grandes</w:t>
+      </w:r>
+    </w:p>
+    <w:p>
+      <w:pPr>
+        <w:tabs>
+          <w:tab w:val="left" w:pos="7404"/>
+        </w:tabs>
+        <w:rPr>
+          <w:rFonts w:cstheme="minorHAnsi"/>
+          <w:lang w:val="es-AR"/>
+        </w:rPr>
+      </w:pPr>
+    </w:p>
+    <w:p>
+      <w:pPr>
+        <w:tabs>
+          <w:tab w:val="left" w:pos="7404"/>
+        </w:tabs>
+        <w:rPr>
+          <w:rFonts w:cstheme="minorHAnsi"/>
+          <w:lang w:val="es-AR"/>
+        </w:rPr>
+      </w:pPr>
+    </w:p>
+    <w:p>
+      <w:pPr>
+        <w:tabs>
+          <w:tab w:val="left" w:pos="7404"/>
+        </w:tabs>
+        <w:rPr>
+          <w:rFonts w:cstheme="minorHAnsi"/>
+          <w:lang w:val="es-AR"/>
+        </w:rPr>
+      </w:pPr>
+    </w:p>
+    <w:p>
+      <w:pPr>
+        <w:tabs>
+          <w:tab w:val="left" w:pos="7404"/>
+        </w:tabs>
+        <w:rPr>
+          <w:rFonts w:cstheme="minorHAnsi"/>
+          <w:lang w:val="es-AR"/>
+        </w:rPr>
+      </w:pPr>
+    </w:p>
+    <w:p>
+      <w:pPr>
+        <w:tabs>
+          <w:tab w:val="left" w:pos="7404"/>
+        </w:tabs>
+        <w:rPr>
+          <w:rFonts w:cstheme="minorHAnsi"/>
+          <w:lang w:val="es-AR"/>
+        </w:rPr>
+      </w:pPr>
+    </w:p>
+    <w:p>
+      <w:pPr>
+        <w:tabs>
+          <w:tab w:val="left" w:pos="7404"/>
+        </w:tabs>
+        <w:rPr>
+          <w:rFonts w:cstheme="minorHAnsi"/>
+          <w:lang w:val="es-AR"/>
+        </w:rPr>
+      </w:pPr>
+    </w:p>
+    <w:p>
+      <w:pPr>
+        <w:tabs>
+          <w:tab w:val="left" w:pos="7404"/>
+        </w:tabs>
+        <w:rPr>
+          <w:rFonts w:cstheme="minorHAnsi"/>
+          <w:lang w:val="es-AR"/>
+        </w:rPr>
+      </w:pPr>
+    </w:p>
+    <w:p>
+      <w:pPr>
+        <w:tabs>
+          <w:tab w:val="left" w:pos="7404"/>
+        </w:tabs>
+        <w:rPr>
+          <w:rFonts w:cstheme="minorHAnsi"/>
+          <w:lang w:val="es-AR"/>
+        </w:rPr>
+      </w:pPr>
+    </w:p>
+    <w:p>
+      <w:pPr>
+        <w:tabs>
+          <w:tab w:val="left" w:pos="7404"/>
+        </w:tabs>
+        <w:rPr>
+          <w:rFonts w:cstheme="minorHAnsi"/>
+          <w:lang w:val="es-AR"/>
+        </w:rPr>
+      </w:pPr>
+    </w:p>
+    <w:p>
+      <w:pPr>
+        <w:tabs>
+          <w:tab w:val="left" w:pos="7404"/>
+        </w:tabs>
+        <w:rPr>
+          <w:rFonts w:cstheme="minorHAnsi"/>
+          <w:lang w:val="es-AR"/>
+        </w:rPr>
+      </w:pPr>
+    </w:p>
+    <w:p>
+      <w:pPr>
+        <w:tabs>
+          <w:tab w:val="left" w:pos="7404"/>
+        </w:tabs>
+        <w:rPr>
+          <w:rFonts w:cstheme="minorHAnsi"/>
+          <w:lang w:val="es-AR"/>
+        </w:rPr>
+      </w:pPr>
+    </w:p>
+    <w:p>
+      <w:pPr>
+        <w:tabs>
+          <w:tab w:val="left" w:pos="7404"/>
+        </w:tabs>
+        <w:rPr>
+          <w:rFonts w:cstheme="minorHAnsi"/>
+          <w:lang w:val="es-AR"/>
+        </w:rPr>
+      </w:pPr>
+    </w:p>
+    <w:p>
+      <w:pPr>
+        <w:tabs>
+          <w:tab w:val="left" w:pos="7404"/>
+        </w:tabs>
+        <w:rPr>
+          <w:rFonts w:cstheme="minorHAnsi"/>
+          <w:lang w:val="es-AR"/>
+        </w:rPr>
+      </w:pPr>
+      <w:r>
+        <w:rPr>
+          <w:rFonts w:cstheme="minorHAnsi"/>
+          <w:lang w:val="es-AR"/>
+        </w:rPr>
         <w:lastRenderedPageBreak/>
-        <w:t>Limitaciones:</w:t>
-      </w:r>
-    </w:p>
-    <w:p>
-      <w:pPr>
-        <w:pStyle w:val="Prrafodelista"/>
-        <w:numPr>
-          <w:ilvl w:val="0"/>
-          <w:numId w:val="1"/>
-        </w:numPr>
-        <w:tabs>
-          <w:tab w:val="left" w:pos="7404"/>
-        </w:tabs>
-        <w:rPr>
-          <w:rFonts w:cstheme="minorHAnsi"/>
-          <w:lang w:val="es-AR"/>
-        </w:rPr>
-      </w:pPr>
-      <w:r>
-        <w:rPr>
-          <w:rFonts w:cstheme="minorHAnsi"/>
-          <w:lang w:val="es-AR"/>
-        </w:rPr>
-        <w:t>Sin criterios de aceptación pueden quedar abiertas a distintas interpretaciones haciendo difícil utilizarlas como base para un contrato.</w:t>
-      </w:r>
-    </w:p>
-    <w:p>
-      <w:pPr>
-        <w:pStyle w:val="Prrafodelista"/>
-        <w:numPr>
-          <w:ilvl w:val="0"/>
-          <w:numId w:val="1"/>
-        </w:numPr>
-        <w:tabs>
-          <w:tab w:val="left" w:pos="7404"/>
-        </w:tabs>
-        <w:rPr>
-          <w:rFonts w:cstheme="minorHAnsi"/>
-          <w:lang w:val="es-AR"/>
-        </w:rPr>
-      </w:pPr>
-      <w:r>
-        <w:rPr>
-          <w:rFonts w:cstheme="minorHAnsi"/>
-          <w:lang w:val="es-AR"/>
-        </w:rPr>
-        <w:t>Se requiere un contacto permanente con el cliente durante el proyecto lo cual puede ser difícil o costoso.</w:t>
-      </w:r>
-    </w:p>
-    <w:p>
-      <w:pPr>
-        <w:pStyle w:val="Prrafodelista"/>
-        <w:numPr>
-          <w:ilvl w:val="0"/>
-          <w:numId w:val="1"/>
-        </w:numPr>
-        <w:tabs>
-          <w:tab w:val="left" w:pos="7404"/>
-        </w:tabs>
-        <w:rPr>
-          <w:rFonts w:cstheme="minorHAnsi"/>
-          <w:lang w:val="es-AR"/>
-        </w:rPr>
-      </w:pPr>
-      <w:r>
-        <w:rPr>
-          <w:rFonts w:cstheme="minorHAnsi"/>
-          <w:lang w:val="es-AR"/>
-        </w:rPr>
-        <w:t>Podría resultar difícil escalar a proyectos grandes</w:t>
-      </w:r>
-    </w:p>
-    <w:p>
-      <w:pPr>
-        <w:pStyle w:val="Prrafodelista"/>
-        <w:numPr>
-          <w:ilvl w:val="0"/>
-          <w:numId w:val="1"/>
-        </w:numPr>
-        <w:tabs>
-          <w:tab w:val="left" w:pos="7404"/>
-        </w:tabs>
-        <w:rPr>
-          <w:rFonts w:cstheme="minorHAnsi"/>
-          <w:lang w:val="es-AR"/>
-        </w:rPr>
-      </w:pPr>
-      <w:r>
-        <w:rPr>
-          <w:rFonts w:cstheme="minorHAnsi"/>
-          <w:lang w:val="es-AR"/>
-        </w:rPr>
-        <w:t>Requiere desarrolladore muy competentes</w:t>
-      </w:r>
-    </w:p>
-    <w:p>
-      <w:pPr>
-        <w:tabs>
-          <w:tab w:val="left" w:pos="7404"/>
-        </w:tabs>
-        <w:rPr>
-          <w:rFonts w:cstheme="minorHAnsi"/>
-          <w:lang w:val="es-AR"/>
-        </w:rPr>
-      </w:pPr>
-      <w:r>
-        <w:rPr>
-          <w:rFonts w:cstheme="minorHAnsi"/>
-          <w:lang w:val="es-AR"/>
-        </w:rPr>
-        <w:t xml:space="preserve">Épicas: </w:t>
-      </w:r>
-    </w:p>
-    <w:p>
-      <w:pPr>
-        <w:pStyle w:val="Prrafodelista"/>
-        <w:numPr>
-          <w:ilvl w:val="0"/>
-          <w:numId w:val="1"/>
-        </w:numPr>
-        <w:tabs>
-          <w:tab w:val="left" w:pos="7404"/>
-        </w:tabs>
-        <w:rPr>
-          <w:rFonts w:cstheme="minorHAnsi"/>
-          <w:lang w:val="es-AR"/>
-        </w:rPr>
-      </w:pPr>
-      <w:r>
-        <w:rPr>
-          <w:rFonts w:cstheme="minorHAnsi"/>
-          <w:lang w:val="es-AR"/>
-        </w:rPr>
-        <w:t>Se denomina épica a un conjunto de historias de usuario que se agrupan por algún denominador común.</w:t>
-      </w:r>
-    </w:p>
-    <w:p>
-      <w:pPr>
-        <w:pStyle w:val="Prrafodelista"/>
-        <w:numPr>
-          <w:ilvl w:val="0"/>
-          <w:numId w:val="1"/>
-        </w:numPr>
-        <w:tabs>
-          <w:tab w:val="left" w:pos="7404"/>
-        </w:tabs>
-        <w:rPr>
-          <w:rFonts w:cstheme="minorHAnsi"/>
-          <w:lang w:val="es-AR"/>
-        </w:rPr>
-      </w:pPr>
-      <w:r>
-        <w:rPr>
-          <w:rFonts w:cstheme="minorHAnsi"/>
-          <w:lang w:val="es-AR"/>
-        </w:rPr>
-        <w:t>FALTA</w:t>
-      </w:r>
-    </w:p>
-    <w:p>
-      <w:pPr>
-        <w:pStyle w:val="Prrafodelista"/>
-        <w:numPr>
-          <w:ilvl w:val="0"/>
-          <w:numId w:val="1"/>
-        </w:numPr>
-        <w:tabs>
-          <w:tab w:val="left" w:pos="7404"/>
-        </w:tabs>
-        <w:rPr>
-          <w:rFonts w:cstheme="minorHAnsi"/>
-          <w:lang w:val="es-AR"/>
-        </w:rPr>
-      </w:pPr>
-      <w:r>
-        <w:rPr>
-          <w:rFonts w:cstheme="minorHAnsi"/>
-          <w:lang w:val="es-AR"/>
-        </w:rPr>
-        <w:t>FALTA</w:t>
-      </w:r>
-    </w:p>
-    <w:p>
-      <w:pPr>
-        <w:pStyle w:val="Prrafodelista"/>
-        <w:numPr>
-          <w:ilvl w:val="0"/>
-          <w:numId w:val="1"/>
-        </w:numPr>
-        <w:tabs>
-          <w:tab w:val="left" w:pos="7404"/>
-        </w:tabs>
-        <w:rPr>
-          <w:rFonts w:cstheme="minorHAnsi"/>
-          <w:lang w:val="es-AR"/>
-        </w:rPr>
-      </w:pPr>
-      <w:r>
-        <w:rPr>
-          <w:rFonts w:cstheme="minorHAnsi"/>
-          <w:lang w:val="es-AR"/>
-        </w:rPr>
-        <w:t>FALTA</w:t>
-      </w:r>
-    </w:p>
-    <w:p>
-      <w:pPr>
-        <w:tabs>
-          <w:tab w:val="left" w:pos="7404"/>
-        </w:tabs>
-        <w:rPr>
-          <w:rFonts w:cstheme="minorHAnsi"/>
-          <w:lang w:val="es-AR"/>
-        </w:rPr>
-      </w:pPr>
-      <w:r>
-        <w:rPr>
-          <w:rFonts w:cstheme="minorHAnsi"/>
-          <w:lang w:val="es-AR"/>
-        </w:rPr>
-        <w:t>Es parecida a como se escriben las historias de usuarios pero son claramente mas grandes</w:t>
-      </w:r>
+        <w:t>Practica – 28/8/24:</w:t>
+      </w:r>
+    </w:p>
+    <w:p>
+      <w:pPr>
+        <w:tabs>
+          <w:tab w:val="left" w:pos="7404"/>
+        </w:tabs>
+        <w:rPr>
+          <w:rFonts w:cstheme="minorHAnsi"/>
+          <w:lang w:val="es-AR"/>
+        </w:rPr>
+      </w:pPr>
+      <w:r>
+        <w:rPr>
+          <w:rFonts w:cstheme="minorHAnsi"/>
+          <w:lang w:val="es-AR"/>
+        </w:rPr>
+        <w:t>Historias de usuario:</w:t>
+      </w:r>
+    </w:p>
+    <w:p>
+      <w:pPr>
+        <w:pStyle w:val="Prrafodelista"/>
+        <w:numPr>
+          <w:ilvl w:val="0"/>
+          <w:numId w:val="1"/>
+        </w:numPr>
+        <w:tabs>
+          <w:tab w:val="left" w:pos="7404"/>
+        </w:tabs>
+        <w:rPr>
+          <w:rFonts w:cstheme="minorHAnsi"/>
+          <w:lang w:val="es-AR"/>
+        </w:rPr>
+      </w:pPr>
+      <w:r>
+        <w:rPr>
+          <w:rFonts w:cstheme="minorHAnsi"/>
+          <w:lang w:val="es-AR"/>
+        </w:rPr>
+        <w:t>Una historia de usuario es una descripción corta y simple de un requerimiento de un sistema, que s escribe en un lenguaje común del usuario y desde su perspectiva.</w:t>
+      </w:r>
+    </w:p>
+    <w:p>
+      <w:pPr>
+        <w:pStyle w:val="Prrafodelista"/>
+        <w:numPr>
+          <w:ilvl w:val="0"/>
+          <w:numId w:val="1"/>
+        </w:numPr>
+        <w:tabs>
+          <w:tab w:val="left" w:pos="7404"/>
+        </w:tabs>
+        <w:rPr>
+          <w:rFonts w:cstheme="minorHAnsi"/>
+          <w:lang w:val="es-AR"/>
+        </w:rPr>
+      </w:pPr>
+      <w:r>
+        <w:rPr>
+          <w:rFonts w:cstheme="minorHAnsi"/>
+          <w:lang w:val="es-AR"/>
+        </w:rPr>
+        <w:t>Son utilizadas en las metodologías de desarrollo agiles.</w:t>
+      </w:r>
+    </w:p>
+    <w:p>
+      <w:pPr>
+        <w:pStyle w:val="Prrafodelista"/>
+        <w:numPr>
+          <w:ilvl w:val="0"/>
+          <w:numId w:val="1"/>
+        </w:numPr>
+        <w:tabs>
+          <w:tab w:val="left" w:pos="7404"/>
+        </w:tabs>
+        <w:rPr>
+          <w:rFonts w:cstheme="minorHAnsi"/>
+          <w:lang w:val="es-AR"/>
+        </w:rPr>
+      </w:pPr>
+      <w:r>
+        <w:rPr>
+          <w:rFonts w:cstheme="minorHAnsi"/>
+          <w:lang w:val="es-AR"/>
+        </w:rPr>
+        <w:t>La historia de usuario debe responder a tres preguntas:</w:t>
+      </w:r>
+    </w:p>
+    <w:p>
+      <w:pPr>
+        <w:pStyle w:val="Prrafodelista"/>
+        <w:numPr>
+          <w:ilvl w:val="1"/>
+          <w:numId w:val="1"/>
+        </w:numPr>
+        <w:tabs>
+          <w:tab w:val="left" w:pos="7404"/>
+        </w:tabs>
+        <w:rPr>
+          <w:rFonts w:cstheme="minorHAnsi"/>
+          <w:lang w:val="es-AR"/>
+        </w:rPr>
+      </w:pPr>
+      <w:r>
+        <w:rPr>
+          <w:rFonts w:cstheme="minorHAnsi"/>
+          <w:lang w:val="es-AR"/>
+        </w:rPr>
+        <w:t>Quien se beneficia</w:t>
+      </w:r>
+    </w:p>
+    <w:p>
+      <w:pPr>
+        <w:pStyle w:val="Prrafodelista"/>
+        <w:numPr>
+          <w:ilvl w:val="1"/>
+          <w:numId w:val="1"/>
+        </w:numPr>
+        <w:tabs>
+          <w:tab w:val="left" w:pos="7404"/>
+        </w:tabs>
+        <w:rPr>
+          <w:rFonts w:cstheme="minorHAnsi"/>
+          <w:lang w:val="es-AR"/>
+        </w:rPr>
+      </w:pPr>
+      <w:r>
+        <w:rPr>
+          <w:rFonts w:cstheme="minorHAnsi"/>
+          <w:lang w:val="es-AR"/>
+        </w:rPr>
+        <w:t>Que se quiere</w:t>
+      </w:r>
+    </w:p>
+    <w:p>
+      <w:pPr>
+        <w:pStyle w:val="Prrafodelista"/>
+        <w:numPr>
+          <w:ilvl w:val="1"/>
+          <w:numId w:val="1"/>
+        </w:numPr>
+        <w:tabs>
+          <w:tab w:val="left" w:pos="7404"/>
+        </w:tabs>
+        <w:rPr>
+          <w:rFonts w:cstheme="minorHAnsi"/>
+          <w:lang w:val="es-AR"/>
+        </w:rPr>
+      </w:pPr>
+      <w:r>
+        <w:rPr>
+          <w:rFonts w:cstheme="minorHAnsi"/>
+          <w:lang w:val="es-AR"/>
+        </w:rPr>
+        <w:t>Cuál es su beneficio</w:t>
+      </w:r>
+    </w:p>
+    <w:p>
+      <w:pPr>
+        <w:tabs>
+          <w:tab w:val="left" w:pos="7404"/>
+        </w:tabs>
+        <w:rPr>
+          <w:rFonts w:cstheme="minorHAnsi"/>
+          <w:lang w:val="es-AR"/>
+        </w:rPr>
+      </w:pPr>
+      <w:r>
+        <w:rPr>
+          <w:rFonts w:cstheme="minorHAnsi"/>
+          <w:lang w:val="es-AR"/>
+        </w:rPr>
+        <w:t>Ejemplo:</w:t>
+      </w:r>
+    </w:p>
+    <w:p>
+      <w:pPr>
+        <w:tabs>
+          <w:tab w:val="left" w:pos="7404"/>
+        </w:tabs>
+        <w:rPr>
+          <w:rFonts w:cstheme="minorHAnsi"/>
+          <w:lang w:val="es-AR"/>
+        </w:rPr>
+      </w:pPr>
+      <w:r>
+        <w:rPr>
+          <w:rFonts w:cstheme="minorHAnsi"/>
+          <w:lang w:val="es-AR"/>
+        </w:rPr>
+        <w:t xml:space="preserve">Función: </w:t>
+      </w:r>
+    </w:p>
+    <w:p>
+      <w:pPr>
+        <w:pStyle w:val="Prrafodelista"/>
+        <w:numPr>
+          <w:ilvl w:val="0"/>
+          <w:numId w:val="1"/>
+        </w:numPr>
+        <w:tabs>
+          <w:tab w:val="left" w:pos="7404"/>
+        </w:tabs>
+        <w:rPr>
+          <w:rFonts w:cstheme="minorHAnsi"/>
+          <w:lang w:val="es-AR"/>
+        </w:rPr>
+      </w:pPr>
+      <w:r>
+        <w:rPr>
+          <w:rFonts w:cstheme="minorHAnsi"/>
+          <w:lang w:val="es-AR"/>
+        </w:rPr>
+        <w:t>M</w:t>
+      </w:r>
+      <w:r>
+        <w:rPr>
+          <w:rFonts w:cstheme="minorHAnsi"/>
+          <w:lang w:val="es-AR"/>
+        </w:rPr>
+        <w:t>atricularse al instituto, la persona.</w:t>
+      </w:r>
+    </w:p>
+    <w:p>
+      <w:pPr>
+        <w:pStyle w:val="Prrafodelista"/>
+        <w:numPr>
+          <w:ilvl w:val="0"/>
+          <w:numId w:val="1"/>
+        </w:numPr>
+        <w:tabs>
+          <w:tab w:val="left" w:pos="7404"/>
+        </w:tabs>
+        <w:rPr>
+          <w:rFonts w:cstheme="minorHAnsi"/>
+          <w:lang w:val="es-AR"/>
+        </w:rPr>
+      </w:pPr>
+      <w:r>
+        <w:rPr>
+          <w:rFonts w:cstheme="minorHAnsi"/>
+          <w:lang w:val="es-AR"/>
+        </w:rPr>
+        <w:t>Inscribirse en los cursos que se dictan en el instituto, los matriculados.</w:t>
+      </w:r>
+    </w:p>
+    <w:p>
+      <w:pPr>
+        <w:tabs>
+          <w:tab w:val="left" w:pos="7404"/>
+        </w:tabs>
+        <w:rPr>
+          <w:rFonts w:cstheme="minorHAnsi"/>
+          <w:lang w:val="es-AR"/>
+        </w:rPr>
+      </w:pPr>
+      <w:r>
+        <w:rPr>
+          <w:rFonts w:cstheme="minorHAnsi"/>
+          <w:lang w:val="es-AR"/>
+        </w:rPr>
+        <w:t>Roles:</w:t>
+      </w:r>
+    </w:p>
+    <w:p>
+      <w:pPr>
+        <w:pStyle w:val="Prrafodelista"/>
+        <w:numPr>
+          <w:ilvl w:val="0"/>
+          <w:numId w:val="1"/>
+        </w:numPr>
+        <w:tabs>
+          <w:tab w:val="left" w:pos="7404"/>
+        </w:tabs>
+        <w:rPr>
+          <w:rFonts w:cstheme="minorHAnsi"/>
+          <w:lang w:val="es-AR"/>
+        </w:rPr>
+      </w:pPr>
+      <w:r>
+        <w:rPr>
+          <w:rFonts w:cstheme="minorHAnsi"/>
+          <w:lang w:val="es-AR"/>
+        </w:rPr>
+        <w:t>La persona.</w:t>
+      </w:r>
+      <w:r>
+        <w:rPr>
+          <w:rFonts w:cstheme="minorHAnsi"/>
+          <w:lang w:val="es-AR"/>
+        </w:rPr>
+        <w:t xml:space="preserve"> (no inscripta)</w:t>
+      </w:r>
+    </w:p>
+    <w:p>
+      <w:pPr>
+        <w:pStyle w:val="Prrafodelista"/>
+        <w:numPr>
+          <w:ilvl w:val="0"/>
+          <w:numId w:val="1"/>
+        </w:numPr>
+        <w:tabs>
+          <w:tab w:val="left" w:pos="7404"/>
+        </w:tabs>
+        <w:rPr>
+          <w:rFonts w:cstheme="minorHAnsi"/>
+          <w:lang w:val="es-AR"/>
+        </w:rPr>
+      </w:pPr>
+      <w:r>
+        <w:rPr>
+          <w:rFonts w:cstheme="minorHAnsi"/>
+          <w:lang w:val="es-AR"/>
+        </w:rPr>
+        <w:t>Los matriculados.</w:t>
+      </w:r>
+    </w:p>
+    <w:p>
+      <w:pPr>
+        <w:tabs>
+          <w:tab w:val="left" w:pos="7404"/>
+        </w:tabs>
+        <w:rPr>
+          <w:rFonts w:cstheme="minorHAnsi"/>
+          <w:lang w:val="es-AR"/>
+        </w:rPr>
+      </w:pPr>
+      <w:r>
+        <w:rPr>
+          <w:rFonts w:cstheme="minorHAnsi"/>
+          <w:lang w:val="es-AR"/>
+        </w:rPr>
+        <w:t xml:space="preserve">Regla de negocio: </w:t>
+      </w:r>
+    </w:p>
+    <w:p>
+      <w:pPr>
+        <w:pStyle w:val="Prrafodelista"/>
+        <w:numPr>
+          <w:ilvl w:val="0"/>
+          <w:numId w:val="1"/>
+        </w:numPr>
+        <w:tabs>
+          <w:tab w:val="left" w:pos="7404"/>
+        </w:tabs>
+        <w:rPr>
+          <w:rFonts w:cstheme="minorHAnsi"/>
+          <w:lang w:val="es-AR"/>
+        </w:rPr>
+      </w:pPr>
+      <w:r>
+        <w:rPr>
+          <w:rFonts w:cstheme="minorHAnsi"/>
+          <w:lang w:val="es-AR"/>
+        </w:rPr>
+        <w:t>un DNI no puede estar registrado dos veces con diferentes matriculas.</w:t>
+      </w:r>
+    </w:p>
+    <w:p>
+      <w:pPr>
+        <w:pStyle w:val="Prrafodelista"/>
+        <w:numPr>
+          <w:ilvl w:val="0"/>
+          <w:numId w:val="1"/>
+        </w:numPr>
+        <w:tabs>
+          <w:tab w:val="left" w:pos="7404"/>
+        </w:tabs>
+        <w:rPr>
+          <w:rFonts w:cstheme="minorHAnsi"/>
+          <w:lang w:val="es-AR"/>
+        </w:rPr>
+      </w:pPr>
+      <w:r>
+        <w:rPr>
+          <w:rFonts w:cstheme="minorHAnsi"/>
+          <w:lang w:val="es-AR"/>
+        </w:rPr>
+        <w:t xml:space="preserve">Cada curso tiene un cupo de 30 personas. </w:t>
+      </w:r>
+    </w:p>
+    <w:p>
+      <w:pPr>
+        <w:pStyle w:val="Prrafodelista"/>
+        <w:numPr>
+          <w:ilvl w:val="0"/>
+          <w:numId w:val="1"/>
+        </w:numPr>
+        <w:tabs>
+          <w:tab w:val="left" w:pos="7404"/>
+        </w:tabs>
+        <w:rPr>
+          <w:rFonts w:cstheme="minorHAnsi"/>
+          <w:lang w:val="es-AR"/>
+        </w:rPr>
+      </w:pPr>
+      <w:r>
+        <w:rPr>
+          <w:rFonts w:cstheme="minorHAnsi"/>
+          <w:lang w:val="es-AR"/>
+        </w:rPr>
+        <w:t>Un alumno solo se puede inscribir una vez a un mismo curso.</w:t>
+      </w:r>
+    </w:p>
+    <w:p>
+      <w:pPr>
+        <w:pStyle w:val="Prrafodelista"/>
+        <w:numPr>
+          <w:ilvl w:val="0"/>
+          <w:numId w:val="1"/>
+        </w:numPr>
+        <w:tabs>
+          <w:tab w:val="left" w:pos="7404"/>
+        </w:tabs>
+        <w:rPr>
+          <w:rFonts w:cstheme="minorHAnsi"/>
+          <w:lang w:val="es-AR"/>
+        </w:rPr>
+      </w:pPr>
+      <w:r>
+        <w:rPr>
+          <w:rFonts w:cstheme="minorHAnsi"/>
+          <w:lang w:val="es-AR"/>
+        </w:rPr>
+        <w:t>Todos los pagos se realizan con tarjeta de crédito.</w:t>
+      </w:r>
+    </w:p>
+    <w:p>
+      <w:pPr>
+        <w:pStyle w:val="Prrafodelista"/>
+        <w:numPr>
+          <w:ilvl w:val="0"/>
+          <w:numId w:val="1"/>
+        </w:numPr>
+        <w:tabs>
+          <w:tab w:val="left" w:pos="7404"/>
+        </w:tabs>
+        <w:rPr>
+          <w:rFonts w:cstheme="minorHAnsi"/>
+          <w:lang w:val="es-AR"/>
+        </w:rPr>
+      </w:pPr>
+      <w:r>
+        <w:rPr>
+          <w:rFonts w:cstheme="minorHAnsi"/>
+          <w:lang w:val="es-AR"/>
+        </w:rPr>
+        <w:t xml:space="preserve">Banco </w:t>
+      </w:r>
+      <w:r>
+        <w:rPr>
+          <w:rFonts w:cstheme="minorHAnsi"/>
+          <w:lang w:val="es-AR"/>
+        </w:rPr>
+        <w:t>v</w:t>
+      </w:r>
+      <w:r>
+        <w:rPr>
+          <w:rFonts w:cstheme="minorHAnsi"/>
+          <w:lang w:val="es-AR"/>
+        </w:rPr>
+        <w:t xml:space="preserve">alide el </w:t>
+      </w:r>
+      <w:r>
+        <w:rPr>
+          <w:rFonts w:cstheme="minorHAnsi"/>
+          <w:lang w:val="es-AR"/>
+        </w:rPr>
+        <w:t>número</w:t>
+      </w:r>
+      <w:r>
+        <w:rPr>
+          <w:rFonts w:cstheme="minorHAnsi"/>
+          <w:lang w:val="es-AR"/>
+        </w:rPr>
+        <w:t xml:space="preserve"> de tarjeta y verifique que el saldo sea suficiente.</w:t>
+      </w:r>
+    </w:p>
+    <w:p>
+      <w:pPr>
+        <w:tabs>
+          <w:tab w:val="left" w:pos="7404"/>
+        </w:tabs>
+        <w:rPr>
+          <w:rFonts w:cstheme="minorHAnsi"/>
+          <w:lang w:val="es-AR"/>
+        </w:rPr>
+      </w:pPr>
+      <w:r>
+        <w:rPr>
+          <w:rFonts w:cstheme="minorHAnsi"/>
+          <w:lang w:val="es-AR"/>
+        </w:rPr>
+        <w:t>Historias de usuario:</w:t>
+      </w:r>
+    </w:p>
+    <w:p>
+      <w:pPr>
+        <w:pStyle w:val="Prrafodelista"/>
+        <w:numPr>
+          <w:ilvl w:val="0"/>
+          <w:numId w:val="1"/>
+        </w:numPr>
+        <w:tabs>
+          <w:tab w:val="left" w:pos="7404"/>
+        </w:tabs>
+        <w:rPr>
+          <w:rFonts w:cstheme="minorHAnsi"/>
+          <w:lang w:val="es-AR"/>
+        </w:rPr>
+      </w:pPr>
+      <w:r>
+        <w:rPr>
+          <w:rFonts w:cstheme="minorHAnsi"/>
+          <w:lang w:val="es-AR"/>
+        </w:rPr>
+        <w:t>Matricular persona</w:t>
+      </w:r>
+    </w:p>
+    <w:p>
+      <w:pPr>
+        <w:pStyle w:val="Prrafodelista"/>
+        <w:numPr>
+          <w:ilvl w:val="0"/>
+          <w:numId w:val="1"/>
+        </w:numPr>
+        <w:tabs>
+          <w:tab w:val="left" w:pos="7404"/>
+        </w:tabs>
+        <w:rPr>
+          <w:rFonts w:cstheme="minorHAnsi"/>
+          <w:lang w:val="es-AR"/>
+        </w:rPr>
+      </w:pPr>
+      <w:r>
+        <w:rPr>
+          <w:rFonts w:cstheme="minorHAnsi"/>
+          <w:lang w:val="es-AR"/>
+        </w:rPr>
+        <w:t>Inscribir matriculado a curso</w:t>
+      </w:r>
+    </w:p>
+    <w:p>
+      <w:pPr>
+        <w:pStyle w:val="Prrafodelista"/>
+        <w:numPr>
+          <w:ilvl w:val="0"/>
+          <w:numId w:val="1"/>
+        </w:numPr>
+        <w:tabs>
+          <w:tab w:val="left" w:pos="7404"/>
+        </w:tabs>
+        <w:rPr>
+          <w:rFonts w:cstheme="minorHAnsi"/>
+          <w:lang w:val="es-AR"/>
+        </w:rPr>
+      </w:pPr>
+      <w:r>
+        <w:rPr>
+          <w:rFonts w:cstheme="minorHAnsi"/>
+          <w:lang w:val="es-AR"/>
+        </w:rPr>
+        <w:t>Pagar con tarjeta</w:t>
+      </w:r>
+    </w:p>
+    <w:p>
+      <w:pPr>
+        <w:tabs>
+          <w:tab w:val="left" w:pos="7404"/>
+        </w:tabs>
+        <w:rPr>
+          <w:rFonts w:cstheme="minorHAnsi"/>
+          <w:lang w:val="es-AR"/>
+        </w:rPr>
+      </w:pPr>
+      <w:r>
+        <w:rPr>
+          <w:rFonts w:cstheme="minorHAnsi"/>
+          <w:lang w:val="es-AR"/>
+        </w:rPr>
+        <w:t>Para los pagos la catedra se centra en 3 cosas:</w:t>
+      </w:r>
+    </w:p>
+    <w:p>
+      <w:pPr>
+        <w:pStyle w:val="Prrafodelista"/>
+        <w:numPr>
+          <w:ilvl w:val="0"/>
+          <w:numId w:val="1"/>
+        </w:numPr>
+        <w:tabs>
+          <w:tab w:val="left" w:pos="7404"/>
+        </w:tabs>
+        <w:rPr>
+          <w:rFonts w:cstheme="minorHAnsi"/>
+          <w:lang w:val="es-AR"/>
+        </w:rPr>
+      </w:pPr>
+      <w:r>
+        <w:rPr>
+          <w:rFonts w:cstheme="minorHAnsi"/>
+          <w:lang w:val="es-AR"/>
+        </w:rPr>
+        <w:t>Pago sea correcto</w:t>
+      </w:r>
+    </w:p>
+    <w:p>
+      <w:pPr>
+        <w:pStyle w:val="Prrafodelista"/>
+        <w:numPr>
+          <w:ilvl w:val="0"/>
+          <w:numId w:val="1"/>
+        </w:numPr>
+        <w:tabs>
+          <w:tab w:val="left" w:pos="7404"/>
+        </w:tabs>
+        <w:rPr>
+          <w:rFonts w:cstheme="minorHAnsi"/>
+          <w:lang w:val="es-AR"/>
+        </w:rPr>
+      </w:pPr>
+      <w:r>
+        <w:rPr>
+          <w:rFonts w:cstheme="minorHAnsi"/>
+          <w:lang w:val="es-AR"/>
+        </w:rPr>
+        <w:t>La tarjeta exista</w:t>
+      </w:r>
+    </w:p>
+    <w:p>
+      <w:pPr>
+        <w:pStyle w:val="Prrafodelista"/>
+        <w:numPr>
+          <w:ilvl w:val="0"/>
+          <w:numId w:val="1"/>
+        </w:numPr>
+        <w:tabs>
+          <w:tab w:val="left" w:pos="7404"/>
+        </w:tabs>
+        <w:rPr>
+          <w:rFonts w:cstheme="minorHAnsi"/>
+          <w:lang w:val="es-AR"/>
+        </w:rPr>
+      </w:pPr>
+      <w:r>
+        <w:rPr>
+          <w:rFonts w:cstheme="minorHAnsi"/>
+          <w:lang w:val="es-AR"/>
+        </w:rPr>
+        <w:t>Que se pueda conectar al servidor</w:t>
+      </w:r>
+    </w:p>
+    <w:p>
+      <w:pPr>
+        <w:tabs>
+          <w:tab w:val="left" w:pos="5664"/>
+        </w:tabs>
+        <w:rPr>
+          <w:lang w:val="es-AR"/>
+        </w:rPr>
+      </w:pPr>
+      <w:r>
+        <w:rPr>
+          <w:lang w:val="es-AR"/>
+        </w:rPr>
+        <w:t>En el de los pagos tienen que estar todos los casos.</w:t>
+      </w:r>
+    </w:p>
+    <w:p>
+      <w:pPr>
+        <w:tabs>
+          <w:tab w:val="left" w:pos="5664"/>
+        </w:tabs>
+        <w:rPr>
+          <w:lang w:val="es-AR"/>
+        </w:rPr>
+      </w:pPr>
+      <w:r>
+        <w:rPr>
+          <w:lang w:val="es-AR"/>
+        </w:rPr>
+        <w:t>HISTORIA DE USUARIO DE MATRICULAR PERSONA:</w:t>
+      </w:r>
+    </w:p>
+    <w:p>
+      <w:pPr>
+        <w:tabs>
+          <w:tab w:val="left" w:pos="5664"/>
+        </w:tabs>
+        <w:rPr>
+          <w:lang w:val="es-AR"/>
+        </w:rPr>
+      </w:pPr>
+      <w:r>
+        <w:rPr>
+          <w:lang w:val="es-AR"/>
+        </w:rPr>
+        <w:t>ID: Matricular Persona</w:t>
+      </w:r>
+    </w:p>
+    <w:p>
+      <w:pPr>
+        <w:tabs>
+          <w:tab w:val="left" w:pos="5664"/>
+        </w:tabs>
+        <w:rPr>
+          <w:lang w:val="es-AR"/>
+        </w:rPr>
+      </w:pPr>
+      <w:r>
+        <w:rPr>
+          <w:lang w:val="es-AR"/>
+        </w:rPr>
+        <w:t>Titulo: como persona quiero matricularme</w:t>
+      </w:r>
+    </w:p>
+    <w:p>
+      <w:pPr>
+        <w:tabs>
+          <w:tab w:val="left" w:pos="5664"/>
+        </w:tabs>
+        <w:rPr>
+          <w:lang w:val="es-AR"/>
+        </w:rPr>
+      </w:pPr>
+      <w:r>
+        <w:rPr>
+          <w:lang w:val="es-AR"/>
+        </w:rPr>
+        <w:lastRenderedPageBreak/>
+        <w:t>Reverso:</w:t>
+      </w:r>
+    </w:p>
+    <w:p>
+      <w:pPr>
+        <w:tabs>
+          <w:tab w:val="left" w:pos="5664"/>
+        </w:tabs>
+        <w:rPr>
+          <w:lang w:val="es-AR"/>
+        </w:rPr>
+      </w:pPr>
+      <w:r>
+        <w:rPr>
+          <w:lang w:val="es-AR"/>
+        </w:rPr>
+        <w:t>Generalmente se pone en el escenario 1 el exitoso.</w:t>
+      </w:r>
+    </w:p>
+    <w:p>
+      <w:pPr>
+        <w:tabs>
+          <w:tab w:val="left" w:pos="5664"/>
+        </w:tabs>
+        <w:rPr>
+          <w:lang w:val="es-AR"/>
+        </w:rPr>
+      </w:pPr>
     </w:p>
     <w:sectPr>
       <w:pgSz w:w="12240" w:h="15840"/>
@@ -4804,6 +5907,118 @@
         <w:rFonts w:ascii="Courier New" w:hAnsi="Courier New" w:cs="Courier New" w:hint="default"/>
       </w:rPr>
     </w:lvl>
+    <w:lvl w:ilvl="2" w:tplc="04090005">
+      <w:start w:val="1"/>
+      <w:numFmt w:val="bullet"/>
+      <w:lvlText w:val=""/>
+      <w:lvlJc w:val="left"/>
+      <w:pPr>
+        <w:ind w:left="2160" w:hanging="360"/>
+      </w:pPr>
+      <w:rPr>
+        <w:rFonts w:ascii="Wingdings" w:hAnsi="Wingdings" w:hint="default"/>
+      </w:rPr>
+    </w:lvl>
+    <w:lvl w:ilvl="3" w:tplc="04090001" w:tentative="1">
+      <w:start w:val="1"/>
+      <w:numFmt w:val="bullet"/>
+      <w:lvlText w:val=""/>
+      <w:lvlJc w:val="left"/>
+      <w:pPr>
+        <w:ind w:left="2880" w:hanging="360"/>
+      </w:pPr>
+      <w:rPr>
+        <w:rFonts w:ascii="Symbol" w:hAnsi="Symbol" w:hint="default"/>
+      </w:rPr>
+    </w:lvl>
+    <w:lvl w:ilvl="4" w:tplc="04090003" w:tentative="1">
+      <w:start w:val="1"/>
+      <w:numFmt w:val="bullet"/>
+      <w:lvlText w:val="o"/>
+      <w:lvlJc w:val="left"/>
+      <w:pPr>
+        <w:ind w:left="3600" w:hanging="360"/>
+      </w:pPr>
+      <w:rPr>
+        <w:rFonts w:ascii="Courier New" w:hAnsi="Courier New" w:cs="Courier New" w:hint="default"/>
+      </w:rPr>
+    </w:lvl>
+    <w:lvl w:ilvl="5" w:tplc="04090005" w:tentative="1">
+      <w:start w:val="1"/>
+      <w:numFmt w:val="bullet"/>
+      <w:lvlText w:val=""/>
+      <w:lvlJc w:val="left"/>
+      <w:pPr>
+        <w:ind w:left="4320" w:hanging="360"/>
+      </w:pPr>
+      <w:rPr>
+        <w:rFonts w:ascii="Wingdings" w:hAnsi="Wingdings" w:hint="default"/>
+      </w:rPr>
+    </w:lvl>
+    <w:lvl w:ilvl="6" w:tplc="04090001" w:tentative="1">
+      <w:start w:val="1"/>
+      <w:numFmt w:val="bullet"/>
+      <w:lvlText w:val=""/>
+      <w:lvlJc w:val="left"/>
+      <w:pPr>
+        <w:ind w:left="5040" w:hanging="360"/>
+      </w:pPr>
+      <w:rPr>
+        <w:rFonts w:ascii="Symbol" w:hAnsi="Symbol" w:hint="default"/>
+      </w:rPr>
+    </w:lvl>
+    <w:lvl w:ilvl="7" w:tplc="04090003" w:tentative="1">
+      <w:start w:val="1"/>
+      <w:numFmt w:val="bullet"/>
+      <w:lvlText w:val="o"/>
+      <w:lvlJc w:val="left"/>
+      <w:pPr>
+        <w:ind w:left="5760" w:hanging="360"/>
+      </w:pPr>
+      <w:rPr>
+        <w:rFonts w:ascii="Courier New" w:hAnsi="Courier New" w:cs="Courier New" w:hint="default"/>
+      </w:rPr>
+    </w:lvl>
+    <w:lvl w:ilvl="8" w:tplc="04090005" w:tentative="1">
+      <w:start w:val="1"/>
+      <w:numFmt w:val="bullet"/>
+      <w:lvlText w:val=""/>
+      <w:lvlJc w:val="left"/>
+      <w:pPr>
+        <w:ind w:left="6480" w:hanging="360"/>
+      </w:pPr>
+      <w:rPr>
+        <w:rFonts w:ascii="Wingdings" w:hAnsi="Wingdings" w:hint="default"/>
+      </w:rPr>
+    </w:lvl>
+  </w:abstractNum>
+  <w:abstractNum w:abstractNumId="2" w15:restartNumberingAfterBreak="0">
+    <w:nsid w:val="6A6020AE"/>
+    <w:multiLevelType w:val="hybridMultilevel"/>
+    <w:tmpl w:val="817ABDF2"/>
+    <w:lvl w:ilvl="0" w:tplc="F6362D56">
+      <w:numFmt w:val="bullet"/>
+      <w:lvlText w:val=""/>
+      <w:lvlJc w:val="left"/>
+      <w:pPr>
+        <w:ind w:left="720" w:hanging="360"/>
+      </w:pPr>
+      <w:rPr>
+        <w:rFonts w:ascii="Wingdings" w:eastAsiaTheme="minorHAnsi" w:hAnsi="Wingdings" w:cstheme="minorHAnsi" w:hint="default"/>
+      </w:rPr>
+    </w:lvl>
+    <w:lvl w:ilvl="1" w:tplc="04090003" w:tentative="1">
+      <w:start w:val="1"/>
+      <w:numFmt w:val="bullet"/>
+      <w:lvlText w:val="o"/>
+      <w:lvlJc w:val="left"/>
+      <w:pPr>
+        <w:ind w:left="1440" w:hanging="360"/>
+      </w:pPr>
+      <w:rPr>
+        <w:rFonts w:ascii="Courier New" w:hAnsi="Courier New" w:cs="Courier New" w:hint="default"/>
+      </w:rPr>
+    </w:lvl>
     <w:lvl w:ilvl="2" w:tplc="04090005" w:tentative="1">
       <w:start w:val="1"/>
       <w:numFmt w:val="bullet"/>
@@ -4894,6 +6109,9 @@
   </w:num>
   <w:num w:numId="2" w16cid:durableId="1587029511">
     <w:abstractNumId w:val="0"/>
+  </w:num>
+  <w:num w:numId="3" w16cid:durableId="1607690583">
+    <w:abstractNumId w:val="2"/>
   </w:num>
 </w:numbering>
 </file>

</xml_diff>

<commit_message>
apuntes Inge1 redes de petri
</commit_message>
<xml_diff>
--- a/2do año/Sexto Semestre/INGE1/Ingenieria de software 1.docx
+++ b/2do año/Sexto Semestre/INGE1/Ingenieria de software 1.docx
@@ -8,37 +8,67 @@
           <w:lang w:val="es-AR"/>
         </w:rPr>
       </w:pPr>
-      <w:r>
-        <w:rPr>
-          <w:lang w:val="es-AR"/>
-        </w:rPr>
-        <w:t>Ingenieria de software 1</w:t>
-      </w:r>
-    </w:p>
-    <w:p>
-      <w:pPr>
-        <w:rPr>
-          <w:lang w:val="es-AR"/>
-        </w:rPr>
-      </w:pPr>
-      <w:r>
-        <w:rPr>
-          <w:lang w:val="es-AR"/>
-        </w:rPr>
-        <w:t>Teoria: Lunes 11AM</w:t>
-      </w:r>
-    </w:p>
-    <w:p>
-      <w:pPr>
-        <w:rPr>
-          <w:lang w:val="es-AR"/>
-        </w:rPr>
-      </w:pPr>
-      <w:r>
-        <w:rPr>
-          <w:lang w:val="es-AR"/>
-        </w:rPr>
-        <w:t>Practica: Miercoles 8AM</w:t>
+      <w:proofErr w:type="spellStart"/>
+      <w:r>
+        <w:rPr>
+          <w:lang w:val="es-AR"/>
+        </w:rPr>
+        <w:t>Ingenieria</w:t>
+      </w:r>
+      <w:proofErr w:type="spellEnd"/>
+      <w:r>
+        <w:rPr>
+          <w:lang w:val="es-AR"/>
+        </w:rPr>
+        <w:t xml:space="preserve"> de software 1</w:t>
+      </w:r>
+    </w:p>
+    <w:p>
+      <w:pPr>
+        <w:rPr>
+          <w:lang w:val="es-AR"/>
+        </w:rPr>
+      </w:pPr>
+      <w:proofErr w:type="spellStart"/>
+      <w:r>
+        <w:rPr>
+          <w:lang w:val="es-AR"/>
+        </w:rPr>
+        <w:t>Teoria</w:t>
+      </w:r>
+      <w:proofErr w:type="spellEnd"/>
+      <w:r>
+        <w:rPr>
+          <w:lang w:val="es-AR"/>
+        </w:rPr>
+        <w:t>: Lunes 11AM</w:t>
+      </w:r>
+    </w:p>
+    <w:p>
+      <w:pPr>
+        <w:rPr>
+          <w:lang w:val="es-AR"/>
+        </w:rPr>
+      </w:pPr>
+      <w:r>
+        <w:rPr>
+          <w:lang w:val="es-AR"/>
+        </w:rPr>
+        <w:t xml:space="preserve">Practica: </w:t>
+      </w:r>
+      <w:proofErr w:type="spellStart"/>
+      <w:r>
+        <w:rPr>
+          <w:lang w:val="es-AR"/>
+        </w:rPr>
+        <w:t>Miercoles</w:t>
+      </w:r>
+      <w:proofErr w:type="spellEnd"/>
+      <w:r>
+        <w:rPr>
+          <w:lang w:val="es-AR"/>
+        </w:rPr>
+        <w:t xml:space="preserve"> 8AM</w:t>
       </w:r>
     </w:p>
     <w:p>
@@ -67,11 +97,19 @@
           <w:lang w:val="es-AR"/>
         </w:rPr>
       </w:pPr>
-      <w:r>
-        <w:rPr>
-          <w:lang w:val="es-AR"/>
-        </w:rPr>
-        <w:t>Teoria 1 – 19/8/24:</w:t>
+      <w:proofErr w:type="spellStart"/>
+      <w:r>
+        <w:rPr>
+          <w:lang w:val="es-AR"/>
+        </w:rPr>
+        <w:t>Teoria</w:t>
+      </w:r>
+      <w:proofErr w:type="spellEnd"/>
+      <w:r>
+        <w:rPr>
+          <w:lang w:val="es-AR"/>
+        </w:rPr>
+        <w:t xml:space="preserve"> 1 – 19/8/24:</w:t>
       </w:r>
     </w:p>
     <w:p>
@@ -90,7 +128,14 @@
         <w:rPr>
           <w:lang w:val="es-AR"/>
         </w:rPr>
-        <w:t>Instrucciones, procedimientos, reglas, documenta</w:t>
+        <w:t xml:space="preserve">Instrucciones, procedimientos, reglas, </w:t>
+      </w:r>
+      <w:proofErr w:type="spellStart"/>
+      <w:r>
+        <w:rPr>
+          <w:lang w:val="es-AR"/>
+        </w:rPr>
+        <w:t>documenta</w:t>
       </w:r>
       <w:r>
         <w:rPr>
@@ -102,7 +147,14 @@
         <w:rPr>
           <w:lang w:val="es-AR"/>
         </w:rPr>
-        <w:t>on y</w:t>
+        <w:t>on</w:t>
+      </w:r>
+      <w:proofErr w:type="spellEnd"/>
+      <w:r>
+        <w:rPr>
+          <w:lang w:val="es-AR"/>
+        </w:rPr>
+        <w:t xml:space="preserve"> y</w:t>
       </w:r>
       <w:r>
         <w:rPr>
@@ -202,11 +254,19 @@
           <w:lang w:val="es-AR"/>
         </w:rPr>
       </w:pPr>
-      <w:r>
-        <w:rPr>
-          <w:lang w:val="es-AR"/>
-        </w:rPr>
-        <w:t>Genericos: Sistemas aislados producidos por organizaciones desarrolladoras de software y que se venden en un mercado abierto.</w:t>
+      <w:proofErr w:type="spellStart"/>
+      <w:r>
+        <w:rPr>
+          <w:lang w:val="es-AR"/>
+        </w:rPr>
+        <w:t>Genericos</w:t>
+      </w:r>
+      <w:proofErr w:type="spellEnd"/>
+      <w:r>
+        <w:rPr>
+          <w:lang w:val="es-AR"/>
+        </w:rPr>
+        <w:t>: Sistemas aislados producidos por organizaciones desarrolladoras de software y que se venden en un mercado abierto.</w:t>
       </w:r>
     </w:p>
     <w:p>
@@ -441,7 +501,21 @@
         <w:rPr>
           <w:lang w:val="es-AR"/>
         </w:rPr>
-        <w:t>Para el “Desarrollo, operacion y mantenimiento” (Desde la necesidad hasta el producto final)</w:t>
+        <w:t xml:space="preserve">Para el “Desarrollo, </w:t>
+      </w:r>
+      <w:proofErr w:type="spellStart"/>
+      <w:r>
+        <w:rPr>
+          <w:lang w:val="es-AR"/>
+        </w:rPr>
+        <w:t>operacion</w:t>
+      </w:r>
+      <w:proofErr w:type="spellEnd"/>
+      <w:r>
+        <w:rPr>
+          <w:lang w:val="es-AR"/>
+        </w:rPr>
+        <w:t xml:space="preserve"> y mantenimiento” (Desde la necesidad hasta el producto final)</w:t>
       </w:r>
     </w:p>
     <w:p>
@@ -606,29 +680,53 @@
           <w:lang w:val="es-AR"/>
         </w:rPr>
       </w:pPr>
+      <w:proofErr w:type="spellStart"/>
       <w:r>
         <w:rPr>
           <w:lang w:val="es-AR"/>
         </w:rPr>
         <w:t>Documentacion</w:t>
       </w:r>
-    </w:p>
-    <w:p>
-      <w:pPr>
-        <w:pStyle w:val="Prrafodelista"/>
-        <w:numPr>
-          <w:ilvl w:val="0"/>
-          <w:numId w:val="1"/>
-        </w:numPr>
-        <w:rPr>
-          <w:lang w:val="es-AR"/>
-        </w:rPr>
-      </w:pPr>
-      <w:r>
-        <w:rPr>
-          <w:lang w:val="es-AR"/>
-        </w:rPr>
-        <w:t>Stakeholders (Es cualquier persona o grupo que se vera afectado por el sistema, directa o indirectamente. (Ingenieros, Gerentes, Experto del dominio, Usuarios Finales))</w:t>
+      <w:proofErr w:type="spellEnd"/>
+    </w:p>
+    <w:p>
+      <w:pPr>
+        <w:pStyle w:val="Prrafodelista"/>
+        <w:numPr>
+          <w:ilvl w:val="0"/>
+          <w:numId w:val="1"/>
+        </w:numPr>
+        <w:rPr>
+          <w:lang w:val="es-AR"/>
+        </w:rPr>
+      </w:pPr>
+      <w:proofErr w:type="spellStart"/>
+      <w:r>
+        <w:rPr>
+          <w:lang w:val="es-AR"/>
+        </w:rPr>
+        <w:t>Stakeholders</w:t>
+      </w:r>
+      <w:proofErr w:type="spellEnd"/>
+      <w:r>
+        <w:rPr>
+          <w:lang w:val="es-AR"/>
+        </w:rPr>
+        <w:t xml:space="preserve"> (Es cualquier persona o grupo que se </w:t>
+      </w:r>
+      <w:proofErr w:type="spellStart"/>
+      <w:r>
+        <w:rPr>
+          <w:lang w:val="es-AR"/>
+        </w:rPr>
+        <w:t>vera</w:t>
+      </w:r>
+      <w:proofErr w:type="spellEnd"/>
+      <w:r>
+        <w:rPr>
+          <w:lang w:val="es-AR"/>
+        </w:rPr>
+        <w:t xml:space="preserve"> afectado por el sistema, directa o indirectamente. (Ingenieros, Gerentes, Experto del dominio, Usuarios Finales))</w:t>
       </w:r>
     </w:p>
     <w:p>
@@ -675,30 +773,46 @@
           <w:lang w:val="es-AR"/>
         </w:rPr>
       </w:pPr>
-      <w:r>
-        <w:rPr>
-          <w:lang w:val="es-AR"/>
-        </w:rPr>
-        <w:t>Interactuadores: Personas que interactúan directamente con el sistema.</w:t>
-      </w:r>
-    </w:p>
-    <w:p>
-      <w:pPr>
-        <w:pStyle w:val="Prrafodelista"/>
-        <w:numPr>
-          <w:ilvl w:val="0"/>
-          <w:numId w:val="1"/>
-        </w:numPr>
-        <w:rPr>
-          <w:lang w:val="es-AR"/>
-        </w:rPr>
-      </w:pPr>
-      <w:r>
-        <w:rPr>
-          <w:lang w:val="es-AR"/>
-        </w:rPr>
-        <w:t>Indirecto: Stakeholders</w:t>
-      </w:r>
+      <w:proofErr w:type="spellStart"/>
+      <w:r>
+        <w:rPr>
+          <w:lang w:val="es-AR"/>
+        </w:rPr>
+        <w:t>Interactuadores</w:t>
+      </w:r>
+      <w:proofErr w:type="spellEnd"/>
+      <w:r>
+        <w:rPr>
+          <w:lang w:val="es-AR"/>
+        </w:rPr>
+        <w:t>: Personas que interactúan directamente con el sistema.</w:t>
+      </w:r>
+    </w:p>
+    <w:p>
+      <w:pPr>
+        <w:pStyle w:val="Prrafodelista"/>
+        <w:numPr>
+          <w:ilvl w:val="0"/>
+          <w:numId w:val="1"/>
+        </w:numPr>
+        <w:rPr>
+          <w:lang w:val="es-AR"/>
+        </w:rPr>
+      </w:pPr>
+      <w:r>
+        <w:rPr>
+          <w:lang w:val="es-AR"/>
+        </w:rPr>
+        <w:t xml:space="preserve">Indirecto: </w:t>
+      </w:r>
+      <w:proofErr w:type="spellStart"/>
+      <w:r>
+        <w:rPr>
+          <w:lang w:val="es-AR"/>
+        </w:rPr>
+        <w:t>Stakeholders</w:t>
+      </w:r>
+      <w:proofErr w:type="spellEnd"/>
     </w:p>
     <w:p>
       <w:pPr>
@@ -731,51 +845,102 @@
           <w:lang w:val="es-AR"/>
         </w:rPr>
       </w:pPr>
+      <w:proofErr w:type="spellStart"/>
       <w:r>
         <w:rPr>
           <w:u w:val="single"/>
           <w:lang w:val="es-AR"/>
         </w:rPr>
-        <w:t>Elicitacion de requerimientos:</w:t>
-      </w:r>
-    </w:p>
-    <w:p>
-      <w:pPr>
-        <w:rPr>
-          <w:lang w:val="es-AR"/>
-        </w:rPr>
-      </w:pPr>
-      <w:r>
-        <w:rPr>
-          <w:lang w:val="es-AR"/>
-        </w:rPr>
-        <w:t>Es el proceso de adquirir (“Eliciting”)[sonsacar] todo el conocimiento relevante necesario para producir un modelo de los requerimiento de un dominio de problema.</w:t>
-      </w:r>
-    </w:p>
-    <w:p>
-      <w:pPr>
-        <w:rPr>
-          <w:lang w:val="es-AR"/>
-        </w:rPr>
-      </w:pPr>
-      <w:r>
-        <w:rPr>
-          <w:lang w:val="es-AR"/>
-        </w:rPr>
-        <w:t>Es una actividad principalmente de carácter social, mucho mas que tecnológico.</w:t>
-      </w:r>
-    </w:p>
-    <w:p>
-      <w:pPr>
-        <w:rPr>
-          <w:lang w:val="es-AR"/>
-        </w:rPr>
-      </w:pPr>
-      <w:r>
-        <w:rPr>
-          <w:lang w:val="es-AR"/>
-        </w:rPr>
-        <w:t>Los problemas que se plantean son mas psicológicos, no tan técnicos.</w:t>
+        <w:t>Elicitacion</w:t>
+      </w:r>
+      <w:proofErr w:type="spellEnd"/>
+      <w:r>
+        <w:rPr>
+          <w:u w:val="single"/>
+          <w:lang w:val="es-AR"/>
+        </w:rPr>
+        <w:t xml:space="preserve"> de requerimientos:</w:t>
+      </w:r>
+    </w:p>
+    <w:p>
+      <w:pPr>
+        <w:rPr>
+          <w:lang w:val="es-AR"/>
+        </w:rPr>
+      </w:pPr>
+      <w:r>
+        <w:rPr>
+          <w:lang w:val="es-AR"/>
+        </w:rPr>
+        <w:t>Es el proceso de adquirir (“</w:t>
+      </w:r>
+      <w:proofErr w:type="spellStart"/>
+      <w:r>
+        <w:rPr>
+          <w:lang w:val="es-AR"/>
+        </w:rPr>
+        <w:t>Eliciting</w:t>
+      </w:r>
+      <w:proofErr w:type="spellEnd"/>
+      <w:r>
+        <w:rPr>
+          <w:lang w:val="es-AR"/>
+        </w:rPr>
+        <w:t>”)[sonsacar] todo el conocimiento relevante necesario para producir un modelo de los requerimiento de un dominio de problema.</w:t>
+      </w:r>
+    </w:p>
+    <w:p>
+      <w:pPr>
+        <w:rPr>
+          <w:lang w:val="es-AR"/>
+        </w:rPr>
+      </w:pPr>
+      <w:r>
+        <w:rPr>
+          <w:lang w:val="es-AR"/>
+        </w:rPr>
+        <w:t xml:space="preserve">Es una actividad principalmente de carácter social, mucho </w:t>
+      </w:r>
+      <w:proofErr w:type="spellStart"/>
+      <w:r>
+        <w:rPr>
+          <w:lang w:val="es-AR"/>
+        </w:rPr>
+        <w:t>mas</w:t>
+      </w:r>
+      <w:proofErr w:type="spellEnd"/>
+      <w:r>
+        <w:rPr>
+          <w:lang w:val="es-AR"/>
+        </w:rPr>
+        <w:t xml:space="preserve"> que tecnológico.</w:t>
+      </w:r>
+    </w:p>
+    <w:p>
+      <w:pPr>
+        <w:rPr>
+          <w:lang w:val="es-AR"/>
+        </w:rPr>
+      </w:pPr>
+      <w:r>
+        <w:rPr>
+          <w:lang w:val="es-AR"/>
+        </w:rPr>
+        <w:t xml:space="preserve">Los problemas que se plantean son </w:t>
+      </w:r>
+      <w:proofErr w:type="spellStart"/>
+      <w:r>
+        <w:rPr>
+          <w:lang w:val="es-AR"/>
+        </w:rPr>
+        <w:t>mas</w:t>
+      </w:r>
+      <w:proofErr w:type="spellEnd"/>
+      <w:r>
+        <w:rPr>
+          <w:lang w:val="es-AR"/>
+        </w:rPr>
+        <w:t xml:space="preserve"> psicológicos, no tan técnicos.</w:t>
       </w:r>
     </w:p>
     <w:p>
@@ -891,7 +1056,21 @@
         <w:rPr>
           <w:lang w:val="es-AR"/>
         </w:rPr>
-        <w:t>No ser concientes de sus propias necesidades</w:t>
+        <w:t xml:space="preserve">No ser </w:t>
+      </w:r>
+      <w:proofErr w:type="spellStart"/>
+      <w:r>
+        <w:rPr>
+          <w:lang w:val="es-AR"/>
+        </w:rPr>
+        <w:t>concientes</w:t>
+      </w:r>
+      <w:proofErr w:type="spellEnd"/>
+      <w:r>
+        <w:rPr>
+          <w:lang w:val="es-AR"/>
+        </w:rPr>
+        <w:t xml:space="preserve"> de sus propias necesidades</w:t>
       </w:r>
     </w:p>
     <w:p>
@@ -959,20 +1138,48 @@
         <w:rPr>
           <w:lang w:val="es-AR"/>
         </w:rPr>
-        <w:t>Técnicas de elicitacion:</w:t>
-      </w:r>
-    </w:p>
-    <w:p>
-      <w:pPr>
-        <w:rPr>
-          <w:lang w:val="es-AR"/>
-        </w:rPr>
-      </w:pPr>
-      <w:r>
-        <w:rPr>
-          <w:lang w:val="es-AR"/>
-        </w:rPr>
-        <w:t>Métodos discretos (Información Estatica):</w:t>
+        <w:t xml:space="preserve">Técnicas de </w:t>
+      </w:r>
+      <w:proofErr w:type="spellStart"/>
+      <w:r>
+        <w:rPr>
+          <w:lang w:val="es-AR"/>
+        </w:rPr>
+        <w:t>elicitacion</w:t>
+      </w:r>
+      <w:proofErr w:type="spellEnd"/>
+      <w:r>
+        <w:rPr>
+          <w:lang w:val="es-AR"/>
+        </w:rPr>
+        <w:t>:</w:t>
+      </w:r>
+    </w:p>
+    <w:p>
+      <w:pPr>
+        <w:rPr>
+          <w:lang w:val="es-AR"/>
+        </w:rPr>
+      </w:pPr>
+      <w:r>
+        <w:rPr>
+          <w:lang w:val="es-AR"/>
+        </w:rPr>
+        <w:t xml:space="preserve">Métodos discretos (Información </w:t>
+      </w:r>
+      <w:proofErr w:type="spellStart"/>
+      <w:r>
+        <w:rPr>
+          <w:lang w:val="es-AR"/>
+        </w:rPr>
+        <w:t>Estatica</w:t>
+      </w:r>
+      <w:proofErr w:type="spellEnd"/>
+      <w:r>
+        <w:rPr>
+          <w:lang w:val="es-AR"/>
+        </w:rPr>
+        <w:t>):</w:t>
       </w:r>
     </w:p>
     <w:p>
@@ -1036,7 +1243,23 @@
           <w:u w:val="single"/>
           <w:lang w:val="es-AR"/>
         </w:rPr>
-        <w:t>Muestreo de la documentacion:</w:t>
+        <w:t xml:space="preserve">Muestreo de la </w:t>
+      </w:r>
+      <w:proofErr w:type="spellStart"/>
+      <w:r>
+        <w:rPr>
+          <w:u w:val="single"/>
+          <w:lang w:val="es-AR"/>
+        </w:rPr>
+        <w:t>documentacion</w:t>
+      </w:r>
+      <w:proofErr w:type="spellEnd"/>
+      <w:r>
+        <w:rPr>
+          <w:u w:val="single"/>
+          <w:lang w:val="es-AR"/>
+        </w:rPr>
+        <w:t>:</w:t>
       </w:r>
     </w:p>
     <w:p>
@@ -1058,11 +1281,19 @@
           <w:lang w:val="es-AR"/>
         </w:rPr>
       </w:pPr>
-      <w:r>
-        <w:rPr>
-          <w:lang w:val="es-AR"/>
-        </w:rPr>
-        <w:t>Documetos que describen la funcionalidad del negocio (FALTA PPT)</w:t>
+      <w:proofErr w:type="spellStart"/>
+      <w:r>
+        <w:rPr>
+          <w:lang w:val="es-AR"/>
+        </w:rPr>
+        <w:t>Documetos</w:t>
+      </w:r>
+      <w:proofErr w:type="spellEnd"/>
+      <w:r>
+        <w:rPr>
+          <w:lang w:val="es-AR"/>
+        </w:rPr>
+        <w:t xml:space="preserve"> que describen la funcionalidad del negocio (FALTA PPT)</w:t>
       </w:r>
     </w:p>
     <w:p>
@@ -1272,12 +1503,20 @@
           <w:lang w:val="es-AR"/>
         </w:rPr>
       </w:pPr>
+      <w:proofErr w:type="spellStart"/>
       <w:r>
         <w:rPr>
           <w:lang w:val="es-AR"/>
         </w:rPr>
         <w:lastRenderedPageBreak/>
-        <w:t>Teoria 2 – 26/8/24</w:t>
+        <w:t>Teoria</w:t>
+      </w:r>
+      <w:proofErr w:type="spellEnd"/>
+      <w:r>
+        <w:rPr>
+          <w:lang w:val="es-AR"/>
+        </w:rPr>
+        <w:t xml:space="preserve"> 2 – 26/8/24</w:t>
       </w:r>
     </w:p>
     <w:p>
@@ -1938,7 +2177,21 @@
         <w:rPr>
           <w:lang w:val="es-AR"/>
         </w:rPr>
-        <w:t>Se hace una mini elicitacion de requerimientos y mini especificación de requerimientos se decide si el proyecto procede o no, ya sea recursos o tiempo.</w:t>
+        <w:t xml:space="preserve">Se hace una mini </w:t>
+      </w:r>
+      <w:proofErr w:type="spellStart"/>
+      <w:r>
+        <w:rPr>
+          <w:lang w:val="es-AR"/>
+        </w:rPr>
+        <w:t>elicitacion</w:t>
+      </w:r>
+      <w:proofErr w:type="spellEnd"/>
+      <w:r>
+        <w:rPr>
+          <w:lang w:val="es-AR"/>
+        </w:rPr>
+        <w:t xml:space="preserve"> de requerimientos y mini especificación de requerimientos se decide si el proyecto procede o no, ya sea recursos o tiempo.</w:t>
       </w:r>
     </w:p>
     <w:p>
@@ -2141,7 +2394,21 @@
         <w:rPr>
           <w:lang w:val="es-AR"/>
         </w:rPr>
-        <w:t>Permitir que los desarrolladores expliquen como han entendido lo que el cliente pretende del sistema.</w:t>
+        <w:t xml:space="preserve">Permitir que los desarrolladores expliquen </w:t>
+      </w:r>
+      <w:proofErr w:type="spellStart"/>
+      <w:r>
+        <w:rPr>
+          <w:lang w:val="es-AR"/>
+        </w:rPr>
+        <w:t>como</w:t>
+      </w:r>
+      <w:proofErr w:type="spellEnd"/>
+      <w:r>
+        <w:rPr>
+          <w:lang w:val="es-AR"/>
+        </w:rPr>
+        <w:t xml:space="preserve"> han entendido lo que el cliente pretende del sistema.</w:t>
       </w:r>
     </w:p>
     <w:p>
@@ -2183,7 +2450,21 @@
         <w:rPr>
           <w:lang w:val="es-AR"/>
         </w:rPr>
-        <w:t>Indicar al equipo de pruebas que demostraciones llevar a cabo para convencer ala cliente de que el sistema que se le entrega es lo que había pedido.</w:t>
+        <w:t xml:space="preserve">Indicar al equipo de pruebas que demostraciones llevar a cabo para convencer </w:t>
+      </w:r>
+      <w:proofErr w:type="spellStart"/>
+      <w:r>
+        <w:rPr>
+          <w:lang w:val="es-AR"/>
+        </w:rPr>
+        <w:t>ala</w:t>
+      </w:r>
+      <w:proofErr w:type="spellEnd"/>
+      <w:r>
+        <w:rPr>
+          <w:lang w:val="es-AR"/>
+        </w:rPr>
+        <w:t xml:space="preserve"> cliente de que el sistema que se le entrega es lo que había pedido.</w:t>
       </w:r>
     </w:p>
     <w:p>
@@ -2607,7 +2888,21 @@
         <w:rPr>
           <w:lang w:val="es-AR"/>
         </w:rPr>
-        <w:t xml:space="preserve">Objetivo: Brindar una colección de buenas practicas para escribir </w:t>
+        <w:t xml:space="preserve">Objetivo: Brindar una colección de buenas </w:t>
+      </w:r>
+      <w:proofErr w:type="spellStart"/>
+      <w:r>
+        <w:rPr>
+          <w:lang w:val="es-AR"/>
+        </w:rPr>
+        <w:t>practicas</w:t>
+      </w:r>
+      <w:proofErr w:type="spellEnd"/>
+      <w:r>
+        <w:rPr>
+          <w:lang w:val="es-AR"/>
+        </w:rPr>
+        <w:t xml:space="preserve"> para escribir </w:t>
       </w:r>
       <w:r>
         <w:rPr>
@@ -3080,7 +3375,23 @@
           <w:rFonts w:cstheme="minorHAnsi"/>
           <w:lang w:val="es-AR"/>
         </w:rPr>
-        <w:t>Informales: los desarrolladores deben tratar los requerimientos con tantos stakeholders como sea posible.</w:t>
+        <w:t xml:space="preserve">Informales: los desarrolladores deben tratar los requerimientos con tantos </w:t>
+      </w:r>
+      <w:proofErr w:type="spellStart"/>
+      <w:r>
+        <w:rPr>
+          <w:rFonts w:cstheme="minorHAnsi"/>
+          <w:lang w:val="es-AR"/>
+        </w:rPr>
+        <w:t>stakeholders</w:t>
+      </w:r>
+      <w:proofErr w:type="spellEnd"/>
+      <w:r>
+        <w:rPr>
+          <w:rFonts w:cstheme="minorHAnsi"/>
+          <w:lang w:val="es-AR"/>
+        </w:rPr>
+        <w:t xml:space="preserve"> como sea posible.</w:t>
       </w:r>
     </w:p>
     <w:p>
@@ -3207,7 +3518,23 @@
           <w:rFonts w:cstheme="minorHAnsi"/>
           <w:lang w:val="es-AR"/>
         </w:rPr>
-        <w:t>Se describe el sistema a través de las entidades y onetos, sus atributos y sus relaciones con otros. No describe como las relaciones cambian con el tiempo.</w:t>
+        <w:t xml:space="preserve">Se describe el sistema a través de las entidades y </w:t>
+      </w:r>
+      <w:proofErr w:type="spellStart"/>
+      <w:r>
+        <w:rPr>
+          <w:rFonts w:cstheme="minorHAnsi"/>
+          <w:lang w:val="es-AR"/>
+        </w:rPr>
+        <w:t>onetos</w:t>
+      </w:r>
+      <w:proofErr w:type="spellEnd"/>
+      <w:r>
+        <w:rPr>
+          <w:rFonts w:cstheme="minorHAnsi"/>
+          <w:lang w:val="es-AR"/>
+        </w:rPr>
+        <w:t>, sus atributos y sus relaciones con otros. No describe como las relaciones cambian con el tiempo.</w:t>
       </w:r>
     </w:p>
     <w:p>
@@ -3317,7 +3644,87 @@
           <w:rFonts w:cstheme="minorHAnsi"/>
           <w:lang w:val="es-AR"/>
         </w:rPr>
-        <w:t>Ejemplos: tablas de decisión, diagramas de transición d estas, tablas de transcion de estaods, diagramss de persianas, diagramas de transcon extendicdos.</w:t>
+        <w:t xml:space="preserve">Ejemplos: tablas de decisión, diagramas de transición d estas, tablas de </w:t>
+      </w:r>
+      <w:proofErr w:type="spellStart"/>
+      <w:r>
+        <w:rPr>
+          <w:rFonts w:cstheme="minorHAnsi"/>
+          <w:lang w:val="es-AR"/>
+        </w:rPr>
+        <w:t>transcion</w:t>
+      </w:r>
+      <w:proofErr w:type="spellEnd"/>
+      <w:r>
+        <w:rPr>
+          <w:rFonts w:cstheme="minorHAnsi"/>
+          <w:lang w:val="es-AR"/>
+        </w:rPr>
+        <w:t xml:space="preserve"> de </w:t>
+      </w:r>
+      <w:proofErr w:type="spellStart"/>
+      <w:r>
+        <w:rPr>
+          <w:rFonts w:cstheme="minorHAnsi"/>
+          <w:lang w:val="es-AR"/>
+        </w:rPr>
+        <w:t>estaods</w:t>
+      </w:r>
+      <w:proofErr w:type="spellEnd"/>
+      <w:r>
+        <w:rPr>
+          <w:rFonts w:cstheme="minorHAnsi"/>
+          <w:lang w:val="es-AR"/>
+        </w:rPr>
+        <w:t xml:space="preserve">, </w:t>
+      </w:r>
+      <w:proofErr w:type="spellStart"/>
+      <w:r>
+        <w:rPr>
+          <w:rFonts w:cstheme="minorHAnsi"/>
+          <w:lang w:val="es-AR"/>
+        </w:rPr>
+        <w:t>diagramss</w:t>
+      </w:r>
+      <w:proofErr w:type="spellEnd"/>
+      <w:r>
+        <w:rPr>
+          <w:rFonts w:cstheme="minorHAnsi"/>
+          <w:lang w:val="es-AR"/>
+        </w:rPr>
+        <w:t xml:space="preserve"> de persianas, diagramas de </w:t>
+      </w:r>
+      <w:proofErr w:type="spellStart"/>
+      <w:r>
+        <w:rPr>
+          <w:rFonts w:cstheme="minorHAnsi"/>
+          <w:lang w:val="es-AR"/>
+        </w:rPr>
+        <w:t>transcon</w:t>
+      </w:r>
+      <w:proofErr w:type="spellEnd"/>
+      <w:r>
+        <w:rPr>
+          <w:rFonts w:cstheme="minorHAnsi"/>
+          <w:lang w:val="es-AR"/>
+        </w:rPr>
+        <w:t xml:space="preserve"> </w:t>
+      </w:r>
+      <w:proofErr w:type="spellStart"/>
+      <w:r>
+        <w:rPr>
+          <w:rFonts w:cstheme="minorHAnsi"/>
+          <w:lang w:val="es-AR"/>
+        </w:rPr>
+        <w:t>extendicdos</w:t>
+      </w:r>
+      <w:proofErr w:type="spellEnd"/>
+      <w:r>
+        <w:rPr>
+          <w:rFonts w:cstheme="minorHAnsi"/>
+          <w:lang w:val="es-AR"/>
+        </w:rPr>
+        <w:t>.</w:t>
       </w:r>
     </w:p>
     <w:p>
@@ -3979,7 +4386,39 @@
           <w:rFonts w:cstheme="minorHAnsi"/>
           <w:lang w:val="es-AR"/>
         </w:rPr>
-        <w:t xml:space="preserve">Un criterio de aceptación es el criterio por el cual se define si una historia de usuario fue desarrollada según la expectativa del producto maager/owner </w:t>
+        <w:t xml:space="preserve">Un criterio de aceptación es el criterio por el cual se define si una historia de usuario fue desarrollada según la expectativa del producto </w:t>
+      </w:r>
+      <w:proofErr w:type="spellStart"/>
+      <w:r>
+        <w:rPr>
+          <w:rFonts w:cstheme="minorHAnsi"/>
+          <w:lang w:val="es-AR"/>
+        </w:rPr>
+        <w:t>maager</w:t>
+      </w:r>
+      <w:proofErr w:type="spellEnd"/>
+      <w:r>
+        <w:rPr>
+          <w:rFonts w:cstheme="minorHAnsi"/>
+          <w:lang w:val="es-AR"/>
+        </w:rPr>
+        <w:t>/</w:t>
+      </w:r>
+      <w:proofErr w:type="spellStart"/>
+      <w:r>
+        <w:rPr>
+          <w:rFonts w:cstheme="minorHAnsi"/>
+          <w:lang w:val="es-AR"/>
+        </w:rPr>
+        <w:t>owner</w:t>
+      </w:r>
+      <w:proofErr w:type="spellEnd"/>
+      <w:r>
+        <w:rPr>
+          <w:rFonts w:cstheme="minorHAnsi"/>
+          <w:lang w:val="es-AR"/>
+        </w:rPr>
+        <w:t xml:space="preserve"> </w:t>
       </w:r>
     </w:p>
     <w:p>
@@ -4025,30 +4464,94 @@
           <w:rFonts w:cstheme="minorHAnsi"/>
           <w:lang w:val="es-AR"/>
         </w:rPr>
-        <w:t>Los cripterios de aceptación son utilizados para expresa el resultado de las converasiciones del cliente con el desarrollador. El cliente debería ser quien las escriba mas que el desarrollador.</w:t>
-      </w:r>
-    </w:p>
-    <w:p>
-      <w:pPr>
-        <w:pStyle w:val="Prrafodelista"/>
-        <w:numPr>
-          <w:ilvl w:val="0"/>
-          <w:numId w:val="1"/>
-        </w:numPr>
-        <w:tabs>
-          <w:tab w:val="left" w:pos="7404"/>
-        </w:tabs>
-        <w:rPr>
-          <w:rFonts w:cstheme="minorHAnsi"/>
-          <w:lang w:val="es-AR"/>
-        </w:rPr>
-      </w:pPr>
-      <w:r>
-        <w:rPr>
-          <w:rFonts w:cstheme="minorHAnsi"/>
-          <w:lang w:val="es-AR"/>
-        </w:rPr>
-        <w:t>Representan el inicio de la definición del como. No están diseñados para ser tan detallados como una especificación de dise</w:t>
+        <w:t xml:space="preserve">Los </w:t>
+      </w:r>
+      <w:proofErr w:type="spellStart"/>
+      <w:r>
+        <w:rPr>
+          <w:rFonts w:cstheme="minorHAnsi"/>
+          <w:lang w:val="es-AR"/>
+        </w:rPr>
+        <w:t>cripterios</w:t>
+      </w:r>
+      <w:proofErr w:type="spellEnd"/>
+      <w:r>
+        <w:rPr>
+          <w:rFonts w:cstheme="minorHAnsi"/>
+          <w:lang w:val="es-AR"/>
+        </w:rPr>
+        <w:t xml:space="preserve"> de aceptación son utilizados para expresa el resultado de las </w:t>
+      </w:r>
+      <w:proofErr w:type="spellStart"/>
+      <w:r>
+        <w:rPr>
+          <w:rFonts w:cstheme="minorHAnsi"/>
+          <w:lang w:val="es-AR"/>
+        </w:rPr>
+        <w:t>converasiciones</w:t>
+      </w:r>
+      <w:proofErr w:type="spellEnd"/>
+      <w:r>
+        <w:rPr>
+          <w:rFonts w:cstheme="minorHAnsi"/>
+          <w:lang w:val="es-AR"/>
+        </w:rPr>
+        <w:t xml:space="preserve"> del cliente con el desarrollador. El cliente debería ser quien las escriba </w:t>
+      </w:r>
+      <w:proofErr w:type="spellStart"/>
+      <w:r>
+        <w:rPr>
+          <w:rFonts w:cstheme="minorHAnsi"/>
+          <w:lang w:val="es-AR"/>
+        </w:rPr>
+        <w:t>mas</w:t>
+      </w:r>
+      <w:proofErr w:type="spellEnd"/>
+      <w:r>
+        <w:rPr>
+          <w:rFonts w:cstheme="minorHAnsi"/>
+          <w:lang w:val="es-AR"/>
+        </w:rPr>
+        <w:t xml:space="preserve"> que el desarrollador.</w:t>
+      </w:r>
+    </w:p>
+    <w:p>
+      <w:pPr>
+        <w:pStyle w:val="Prrafodelista"/>
+        <w:numPr>
+          <w:ilvl w:val="0"/>
+          <w:numId w:val="1"/>
+        </w:numPr>
+        <w:tabs>
+          <w:tab w:val="left" w:pos="7404"/>
+        </w:tabs>
+        <w:rPr>
+          <w:rFonts w:cstheme="minorHAnsi"/>
+          <w:lang w:val="es-AR"/>
+        </w:rPr>
+      </w:pPr>
+      <w:r>
+        <w:rPr>
+          <w:rFonts w:cstheme="minorHAnsi"/>
+          <w:lang w:val="es-AR"/>
+        </w:rPr>
+        <w:t xml:space="preserve">Representan el inicio de la definición del </w:t>
+      </w:r>
+      <w:proofErr w:type="spellStart"/>
+      <w:r>
+        <w:rPr>
+          <w:rFonts w:cstheme="minorHAnsi"/>
+          <w:lang w:val="es-AR"/>
+        </w:rPr>
+        <w:t>como</w:t>
+      </w:r>
+      <w:proofErr w:type="spellEnd"/>
+      <w:r>
+        <w:rPr>
+          <w:rFonts w:cstheme="minorHAnsi"/>
+          <w:lang w:val="es-AR"/>
+        </w:rPr>
+        <w:t>. No están diseñados para ser tan detallados como una especificación de dise</w:t>
       </w:r>
       <w:r>
         <w:rPr>
@@ -4380,7 +4883,23 @@
           <w:rFonts w:cstheme="minorHAnsi"/>
           <w:lang w:val="es-AR"/>
         </w:rPr>
-        <w:t>Escenario 1: titulo del criterio</w:t>
+        <w:t xml:space="preserve">Escenario 1: </w:t>
+      </w:r>
+      <w:proofErr w:type="spellStart"/>
+      <w:r>
+        <w:rPr>
+          <w:rFonts w:cstheme="minorHAnsi"/>
+          <w:lang w:val="es-AR"/>
+        </w:rPr>
+        <w:t>titulo</w:t>
+      </w:r>
+      <w:proofErr w:type="spellEnd"/>
+      <w:r>
+        <w:rPr>
+          <w:rFonts w:cstheme="minorHAnsi"/>
+          <w:lang w:val="es-AR"/>
+        </w:rPr>
+        <w:t xml:space="preserve"> del criterio</w:t>
       </w:r>
     </w:p>
     <w:p>
@@ -4449,7 +4968,23 @@
           <w:rFonts w:cstheme="minorHAnsi"/>
           <w:lang w:val="es-AR"/>
         </w:rPr>
-        <w:t>Entonces &lt;garantiza uno o mas resultados&gt;</w:t>
+        <w:t xml:space="preserve">Entonces &lt;garantiza uno o </w:t>
+      </w:r>
+      <w:proofErr w:type="spellStart"/>
+      <w:r>
+        <w:rPr>
+          <w:rFonts w:cstheme="minorHAnsi"/>
+          <w:lang w:val="es-AR"/>
+        </w:rPr>
+        <w:t>mas</w:t>
+      </w:r>
+      <w:proofErr w:type="spellEnd"/>
+      <w:r>
+        <w:rPr>
+          <w:rFonts w:cstheme="minorHAnsi"/>
+          <w:lang w:val="es-AR"/>
+        </w:rPr>
+        <w:t xml:space="preserve"> resultados&gt;</w:t>
       </w:r>
     </w:p>
     <w:p>
@@ -4867,7 +5402,23 @@
           <w:rFonts w:cstheme="minorHAnsi"/>
           <w:lang w:val="es-AR"/>
         </w:rPr>
-        <w:t>Es parecida a como se escriben las historias de usuarios pero son claramente mas grandes</w:t>
+        <w:t xml:space="preserve">Es parecida a como se escriben las historias de usuarios pero son claramente </w:t>
+      </w:r>
+      <w:proofErr w:type="spellStart"/>
+      <w:r>
+        <w:rPr>
+          <w:rFonts w:cstheme="minorHAnsi"/>
+          <w:lang w:val="es-AR"/>
+        </w:rPr>
+        <w:t>mas</w:t>
+      </w:r>
+      <w:proofErr w:type="spellEnd"/>
+      <w:r>
+        <w:rPr>
+          <w:rFonts w:cstheme="minorHAnsi"/>
+          <w:lang w:val="es-AR"/>
+        </w:rPr>
+        <w:t xml:space="preserve"> grandes</w:t>
       </w:r>
     </w:p>
     <w:p>
@@ -5059,7 +5610,23 @@
           <w:rFonts w:cstheme="minorHAnsi"/>
           <w:lang w:val="es-AR"/>
         </w:rPr>
-        <w:t>Una historia de usuario es una descripción corta y simple de un requerimiento de un sistema, que s escribe en un lenguaje común del usuario y desde su perspectiva.</w:t>
+        <w:t xml:space="preserve">Una historia de usuario es una descripción corta y simple de un requerimiento de un sistema, que </w:t>
+      </w:r>
+      <w:proofErr w:type="spellStart"/>
+      <w:r>
+        <w:rPr>
+          <w:rFonts w:cstheme="minorHAnsi"/>
+          <w:lang w:val="es-AR"/>
+        </w:rPr>
+        <w:t>s</w:t>
+      </w:r>
+      <w:proofErr w:type="spellEnd"/>
+      <w:r>
+        <w:rPr>
+          <w:rFonts w:cstheme="minorHAnsi"/>
+          <w:lang w:val="es-AR"/>
+        </w:rPr>
+        <w:t xml:space="preserve"> escribe en un lenguaje común del usuario y desde su perspectiva.</w:t>
       </w:r>
     </w:p>
     <w:p>
@@ -5729,11 +6296,19 @@
           <w:lang w:val="es-AR"/>
         </w:rPr>
       </w:pPr>
-      <w:r>
-        <w:rPr>
-          <w:lang w:val="es-AR"/>
-        </w:rPr>
-        <w:t>Titulo: como persona quiero matricularme</w:t>
+      <w:proofErr w:type="spellStart"/>
+      <w:r>
+        <w:rPr>
+          <w:lang w:val="es-AR"/>
+        </w:rPr>
+        <w:t>Titulo</w:t>
+      </w:r>
+      <w:proofErr w:type="spellEnd"/>
+      <w:r>
+        <w:rPr>
+          <w:lang w:val="es-AR"/>
+        </w:rPr>
+        <w:t>: como persona quiero matricularme</w:t>
       </w:r>
     </w:p>
     <w:p>
@@ -6107,23 +6682,65 @@
         <w:rPr>
           <w:lang w:val="es-AR"/>
         </w:rPr>
-        <w:t>Proceso de modelado de las fncionalidad del sistema en termino de los eventos que interatcuan entre los usuarios y el sistema.</w:t>
-      </w:r>
-    </w:p>
-    <w:p>
-      <w:pPr>
-        <w:tabs>
-          <w:tab w:val="left" w:pos="5664"/>
-        </w:tabs>
-        <w:rPr>
-          <w:lang w:val="es-AR"/>
-        </w:rPr>
-      </w:pPr>
-      <w:r>
-        <w:rPr>
-          <w:lang w:val="es-AR"/>
-        </w:rPr>
-        <w:t>El uso del CU facilita la intereaccion con el usuario.</w:t>
+        <w:t xml:space="preserve">Proceso de modelado de las </w:t>
+      </w:r>
+      <w:proofErr w:type="spellStart"/>
+      <w:r>
+        <w:rPr>
+          <w:lang w:val="es-AR"/>
+        </w:rPr>
+        <w:t>fncionalidad</w:t>
+      </w:r>
+      <w:proofErr w:type="spellEnd"/>
+      <w:r>
+        <w:rPr>
+          <w:lang w:val="es-AR"/>
+        </w:rPr>
+        <w:t xml:space="preserve"> del sistema en termino de los eventos que </w:t>
+      </w:r>
+      <w:proofErr w:type="spellStart"/>
+      <w:r>
+        <w:rPr>
+          <w:lang w:val="es-AR"/>
+        </w:rPr>
+        <w:t>interatcuan</w:t>
+      </w:r>
+      <w:proofErr w:type="spellEnd"/>
+      <w:r>
+        <w:rPr>
+          <w:lang w:val="es-AR"/>
+        </w:rPr>
+        <w:t xml:space="preserve"> entre los usuarios y el sistema.</w:t>
+      </w:r>
+    </w:p>
+    <w:p>
+      <w:pPr>
+        <w:tabs>
+          <w:tab w:val="left" w:pos="5664"/>
+        </w:tabs>
+        <w:rPr>
+          <w:lang w:val="es-AR"/>
+        </w:rPr>
+      </w:pPr>
+      <w:r>
+        <w:rPr>
+          <w:lang w:val="es-AR"/>
+        </w:rPr>
+        <w:t xml:space="preserve">El uso del CU facilita la </w:t>
+      </w:r>
+      <w:proofErr w:type="spellStart"/>
+      <w:r>
+        <w:rPr>
+          <w:lang w:val="es-AR"/>
+        </w:rPr>
+        <w:t>intereaccion</w:t>
+      </w:r>
+      <w:proofErr w:type="spellEnd"/>
+      <w:r>
+        <w:rPr>
+          <w:lang w:val="es-AR"/>
+        </w:rPr>
+        <w:t xml:space="preserve"> con el usuario.</w:t>
       </w:r>
     </w:p>
     <w:p>
@@ -6701,7 +7318,21 @@
         <w:rPr>
           <w:lang w:val="es-AR"/>
         </w:rPr>
-        <w:t>: reduce la redundancia entre dos o mas CU al combinar los pasos comunes de los CU</w:t>
+        <w:t xml:space="preserve">: reduce la redundancia entre dos o </w:t>
+      </w:r>
+      <w:proofErr w:type="spellStart"/>
+      <w:r>
+        <w:rPr>
+          <w:lang w:val="es-AR"/>
+        </w:rPr>
+        <w:t>mas</w:t>
+      </w:r>
+      <w:proofErr w:type="spellEnd"/>
+      <w:r>
+        <w:rPr>
+          <w:lang w:val="es-AR"/>
+        </w:rPr>
+        <w:t xml:space="preserve"> CU al combinar los pasos comunes de los CU</w:t>
       </w:r>
     </w:p>
     <w:p>
@@ -7510,7 +8141,27 @@
           <w:szCs w:val="24"/>
           <w:lang w:val="es-AR"/>
         </w:rPr>
-        <w:t>Casos de uso en practica:</w:t>
+        <w:t xml:space="preserve">Casos de uso en </w:t>
+      </w:r>
+      <w:proofErr w:type="spellStart"/>
+      <w:r>
+        <w:rPr>
+          <w:color w:val="000000" w:themeColor="text1"/>
+          <w:sz w:val="24"/>
+          <w:szCs w:val="24"/>
+          <w:lang w:val="es-AR"/>
+        </w:rPr>
+        <w:t>practica</w:t>
+      </w:r>
+      <w:proofErr w:type="spellEnd"/>
+      <w:r>
+        <w:rPr>
+          <w:color w:val="000000" w:themeColor="text1"/>
+          <w:sz w:val="24"/>
+          <w:szCs w:val="24"/>
+          <w:lang w:val="es-AR"/>
+        </w:rPr>
+        <w:t>:</w:t>
       </w:r>
     </w:p>
     <w:p>
@@ -7608,7 +8259,47 @@
           <w:szCs w:val="24"/>
           <w:lang w:val="es-AR"/>
         </w:rPr>
-        <w:t>Representa una funcionalidad en terminoos de la intereaccion del usuario</w:t>
+        <w:t xml:space="preserve">Representa una funcionalidad en </w:t>
+      </w:r>
+      <w:proofErr w:type="spellStart"/>
+      <w:r>
+        <w:rPr>
+          <w:color w:val="000000" w:themeColor="text1"/>
+          <w:sz w:val="24"/>
+          <w:szCs w:val="24"/>
+          <w:lang w:val="es-AR"/>
+        </w:rPr>
+        <w:t>terminoos</w:t>
+      </w:r>
+      <w:proofErr w:type="spellEnd"/>
+      <w:r>
+        <w:rPr>
+          <w:color w:val="000000" w:themeColor="text1"/>
+          <w:sz w:val="24"/>
+          <w:szCs w:val="24"/>
+          <w:lang w:val="es-AR"/>
+        </w:rPr>
+        <w:t xml:space="preserve"> de la </w:t>
+      </w:r>
+      <w:proofErr w:type="spellStart"/>
+      <w:r>
+        <w:rPr>
+          <w:color w:val="000000" w:themeColor="text1"/>
+          <w:sz w:val="24"/>
+          <w:szCs w:val="24"/>
+          <w:lang w:val="es-AR"/>
+        </w:rPr>
+        <w:t>intereaccion</w:t>
+      </w:r>
+      <w:proofErr w:type="spellEnd"/>
+      <w:r>
+        <w:rPr>
+          <w:color w:val="000000" w:themeColor="text1"/>
+          <w:sz w:val="24"/>
+          <w:szCs w:val="24"/>
+          <w:lang w:val="es-AR"/>
+        </w:rPr>
+        <w:t xml:space="preserve"> del usuario</w:t>
       </w:r>
     </w:p>
     <w:p>
@@ -7699,14 +8390,45 @@
           <w:lang w:val="es-AR"/>
         </w:rPr>
       </w:pPr>
-      <w:r>
-        <w:rPr>
-          <w:color w:val="000000" w:themeColor="text1"/>
-          <w:sz w:val="24"/>
-          <w:szCs w:val="24"/>
-          <w:lang w:val="es-AR"/>
-        </w:rPr>
-        <w:t>Descriocon detallada de ccada caso de uso para llevar a cabo la funcionalidad.</w:t>
+      <w:proofErr w:type="spellStart"/>
+      <w:r>
+        <w:rPr>
+          <w:color w:val="000000" w:themeColor="text1"/>
+          <w:sz w:val="24"/>
+          <w:szCs w:val="24"/>
+          <w:lang w:val="es-AR"/>
+        </w:rPr>
+        <w:t>Descriocon</w:t>
+      </w:r>
+      <w:proofErr w:type="spellEnd"/>
+      <w:r>
+        <w:rPr>
+          <w:color w:val="000000" w:themeColor="text1"/>
+          <w:sz w:val="24"/>
+          <w:szCs w:val="24"/>
+          <w:lang w:val="es-AR"/>
+        </w:rPr>
+        <w:t xml:space="preserve"> detallada de </w:t>
+      </w:r>
+      <w:proofErr w:type="spellStart"/>
+      <w:r>
+        <w:rPr>
+          <w:color w:val="000000" w:themeColor="text1"/>
+          <w:sz w:val="24"/>
+          <w:szCs w:val="24"/>
+          <w:lang w:val="es-AR"/>
+        </w:rPr>
+        <w:t>ccada</w:t>
+      </w:r>
+      <w:proofErr w:type="spellEnd"/>
+      <w:r>
+        <w:rPr>
+          <w:color w:val="000000" w:themeColor="text1"/>
+          <w:sz w:val="24"/>
+          <w:szCs w:val="24"/>
+          <w:lang w:val="es-AR"/>
+        </w:rPr>
+        <w:t xml:space="preserve"> caso de uso para llevar a cabo la funcionalidad.</w:t>
       </w:r>
     </w:p>
     <w:p>
@@ -7755,8 +8477,19 @@
           <w:szCs w:val="24"/>
           <w:lang w:val="es-AR"/>
         </w:rPr>
-        <w:t>Actor es un stickman</w:t>
-      </w:r>
+        <w:t xml:space="preserve">Actor es un </w:t>
+      </w:r>
+      <w:proofErr w:type="spellStart"/>
+      <w:r>
+        <w:rPr>
+          <w:color w:val="000000" w:themeColor="text1"/>
+          <w:sz w:val="24"/>
+          <w:szCs w:val="24"/>
+          <w:lang w:val="es-AR"/>
+        </w:rPr>
+        <w:t>stickman</w:t>
+      </w:r>
+      <w:proofErr w:type="spellEnd"/>
     </w:p>
     <w:p>
       <w:pPr>
@@ -7809,7 +8542,27 @@
           <w:szCs w:val="24"/>
           <w:lang w:val="es-AR"/>
         </w:rPr>
-        <w:t>La flecha desde el actor a caso de uso es quien lo inicia</w:t>
+        <w:t xml:space="preserve">La flecha desde el actor </w:t>
+      </w:r>
+      <w:proofErr w:type="spellStart"/>
+      <w:r>
+        <w:rPr>
+          <w:color w:val="000000" w:themeColor="text1"/>
+          <w:sz w:val="24"/>
+          <w:szCs w:val="24"/>
+          <w:lang w:val="es-AR"/>
+        </w:rPr>
+        <w:t>a caso</w:t>
+      </w:r>
+      <w:proofErr w:type="spellEnd"/>
+      <w:r>
+        <w:rPr>
+          <w:color w:val="000000" w:themeColor="text1"/>
+          <w:sz w:val="24"/>
+          <w:szCs w:val="24"/>
+          <w:lang w:val="es-AR"/>
+        </w:rPr>
+        <w:t xml:space="preserve"> de uso es quien lo inicia</w:t>
       </w:r>
     </w:p>
     <w:p>
@@ -7863,7 +8616,47 @@
           <w:szCs w:val="24"/>
           <w:lang w:val="es-AR"/>
         </w:rPr>
-        <w:t>Hay “extend” y “used” entre casos de uso.</w:t>
+        <w:t>Hay “</w:t>
+      </w:r>
+      <w:proofErr w:type="spellStart"/>
+      <w:r>
+        <w:rPr>
+          <w:color w:val="000000" w:themeColor="text1"/>
+          <w:sz w:val="24"/>
+          <w:szCs w:val="24"/>
+          <w:lang w:val="es-AR"/>
+        </w:rPr>
+        <w:t>extend</w:t>
+      </w:r>
+      <w:proofErr w:type="spellEnd"/>
+      <w:r>
+        <w:rPr>
+          <w:color w:val="000000" w:themeColor="text1"/>
+          <w:sz w:val="24"/>
+          <w:szCs w:val="24"/>
+          <w:lang w:val="es-AR"/>
+        </w:rPr>
+        <w:t>” y “</w:t>
+      </w:r>
+      <w:proofErr w:type="spellStart"/>
+      <w:r>
+        <w:rPr>
+          <w:color w:val="000000" w:themeColor="text1"/>
+          <w:sz w:val="24"/>
+          <w:szCs w:val="24"/>
+          <w:lang w:val="es-AR"/>
+        </w:rPr>
+        <w:t>used</w:t>
+      </w:r>
+      <w:proofErr w:type="spellEnd"/>
+      <w:r>
+        <w:rPr>
+          <w:color w:val="000000" w:themeColor="text1"/>
+          <w:sz w:val="24"/>
+          <w:szCs w:val="24"/>
+          <w:lang w:val="es-AR"/>
+        </w:rPr>
+        <w:t>” entre casos de uso.</w:t>
       </w:r>
     </w:p>
     <w:p>
@@ -8051,25 +8844,7 @@
           <w:szCs w:val="24"/>
           <w:lang w:val="es-AR"/>
         </w:rPr>
-        <w:t xml:space="preserve">: las condiciones que uno considera antes de </w:t>
-      </w:r>
-      <w:r>
-        <w:rPr>
-          <w:color w:val="000000" w:themeColor="text1"/>
-          <w:sz w:val="24"/>
-          <w:szCs w:val="24"/>
-          <w:lang w:val="es-AR"/>
-        </w:rPr>
-        <w:t>ejecutar</w:t>
-      </w:r>
-      <w:r>
-        <w:rPr>
-          <w:color w:val="000000" w:themeColor="text1"/>
-          <w:sz w:val="24"/>
-          <w:szCs w:val="24"/>
-          <w:lang w:val="es-AR"/>
-        </w:rPr>
-        <w:t xml:space="preserve"> el caso de uso.</w:t>
+        <w:t>: las condiciones que uno considera antes de ejecutar el caso de uso.</w:t>
       </w:r>
       <w:r>
         <w:rPr>
@@ -8152,16 +8927,7 @@
           <w:szCs w:val="24"/>
           <w:lang w:val="es-AR"/>
         </w:rPr>
-        <w:t xml:space="preserve">: </w:t>
-      </w:r>
-      <w:r>
-        <w:rPr>
-          <w:color w:val="000000" w:themeColor="text1"/>
-          <w:sz w:val="24"/>
-          <w:szCs w:val="24"/>
-          <w:lang w:val="es-AR"/>
-        </w:rPr>
-        <w:t>a veces otros sistemas externos son actores. EJ: cuando pagas con un sistema externo, se considera como actor</w:t>
+        <w:t>: a veces otros sistemas externos son actores. EJ: cuando pagas con un sistema externo, se considera como actor</w:t>
       </w:r>
     </w:p>
     <w:p>
@@ -8456,7 +9222,47 @@
           <w:szCs w:val="24"/>
           <w:lang w:val="es-AR"/>
         </w:rPr>
-        <w:t>En el registro poner precondición de no existe en el sistema pero no poner que se valide para ver si es correcto ya que serian lo mismo. Se pone una o la otra nada mas.</w:t>
+        <w:t xml:space="preserve">En el registro poner precondición de no existe en el sistema pero no poner que se valide para ver si es correcto ya que </w:t>
+      </w:r>
+      <w:proofErr w:type="spellStart"/>
+      <w:r>
+        <w:rPr>
+          <w:color w:val="000000" w:themeColor="text1"/>
+          <w:sz w:val="24"/>
+          <w:szCs w:val="24"/>
+          <w:lang w:val="es-AR"/>
+        </w:rPr>
+        <w:t>serian</w:t>
+      </w:r>
+      <w:proofErr w:type="spellEnd"/>
+      <w:r>
+        <w:rPr>
+          <w:color w:val="000000" w:themeColor="text1"/>
+          <w:sz w:val="24"/>
+          <w:szCs w:val="24"/>
+          <w:lang w:val="es-AR"/>
+        </w:rPr>
+        <w:t xml:space="preserve"> lo mismo. Se pone una o la otra nada </w:t>
+      </w:r>
+      <w:proofErr w:type="spellStart"/>
+      <w:r>
+        <w:rPr>
+          <w:color w:val="000000" w:themeColor="text1"/>
+          <w:sz w:val="24"/>
+          <w:szCs w:val="24"/>
+          <w:lang w:val="es-AR"/>
+        </w:rPr>
+        <w:t>mas</w:t>
+      </w:r>
+      <w:proofErr w:type="spellEnd"/>
+      <w:r>
+        <w:rPr>
+          <w:color w:val="000000" w:themeColor="text1"/>
+          <w:sz w:val="24"/>
+          <w:szCs w:val="24"/>
+          <w:lang w:val="es-AR"/>
+        </w:rPr>
+        <w:t>.</w:t>
       </w:r>
     </w:p>
     <w:p>
@@ -8512,6 +9318,2017 @@
         </w:rPr>
         <w:t>registro, en inicio de sesión, se validan los datos en acción del sistema así que no es necesario poner una precondición de que el usuario este registrado.</w:t>
       </w:r>
+    </w:p>
+    <w:p>
+      <w:pPr>
+        <w:tabs>
+          <w:tab w:val="left" w:pos="5664"/>
+        </w:tabs>
+        <w:rPr>
+          <w:color w:val="000000" w:themeColor="text1"/>
+          <w:sz w:val="24"/>
+          <w:szCs w:val="24"/>
+          <w:lang w:val="es-AR"/>
+        </w:rPr>
+      </w:pPr>
+    </w:p>
+    <w:p>
+      <w:pPr>
+        <w:tabs>
+          <w:tab w:val="left" w:pos="5664"/>
+        </w:tabs>
+        <w:rPr>
+          <w:color w:val="000000" w:themeColor="text1"/>
+          <w:sz w:val="24"/>
+          <w:szCs w:val="24"/>
+          <w:lang w:val="es-AR"/>
+        </w:rPr>
+      </w:pPr>
+    </w:p>
+    <w:p>
+      <w:pPr>
+        <w:tabs>
+          <w:tab w:val="left" w:pos="5664"/>
+        </w:tabs>
+        <w:rPr>
+          <w:color w:val="000000" w:themeColor="text1"/>
+          <w:sz w:val="24"/>
+          <w:szCs w:val="24"/>
+          <w:lang w:val="es-AR"/>
+        </w:rPr>
+      </w:pPr>
+    </w:p>
+    <w:p>
+      <w:pPr>
+        <w:tabs>
+          <w:tab w:val="left" w:pos="5664"/>
+        </w:tabs>
+        <w:rPr>
+          <w:color w:val="000000" w:themeColor="text1"/>
+          <w:sz w:val="24"/>
+          <w:szCs w:val="24"/>
+          <w:lang w:val="es-AR"/>
+        </w:rPr>
+      </w:pPr>
+    </w:p>
+    <w:p>
+      <w:pPr>
+        <w:tabs>
+          <w:tab w:val="left" w:pos="5664"/>
+        </w:tabs>
+        <w:rPr>
+          <w:color w:val="000000" w:themeColor="text1"/>
+          <w:sz w:val="24"/>
+          <w:szCs w:val="24"/>
+          <w:lang w:val="es-AR"/>
+        </w:rPr>
+      </w:pPr>
+    </w:p>
+    <w:p>
+      <w:pPr>
+        <w:tabs>
+          <w:tab w:val="left" w:pos="5664"/>
+        </w:tabs>
+        <w:rPr>
+          <w:color w:val="000000" w:themeColor="text1"/>
+          <w:sz w:val="24"/>
+          <w:szCs w:val="24"/>
+          <w:lang w:val="es-AR"/>
+        </w:rPr>
+      </w:pPr>
+    </w:p>
+    <w:p>
+      <w:pPr>
+        <w:tabs>
+          <w:tab w:val="left" w:pos="5664"/>
+        </w:tabs>
+        <w:rPr>
+          <w:color w:val="000000" w:themeColor="text1"/>
+          <w:sz w:val="24"/>
+          <w:szCs w:val="24"/>
+          <w:lang w:val="es-AR"/>
+        </w:rPr>
+      </w:pPr>
+    </w:p>
+    <w:p>
+      <w:pPr>
+        <w:tabs>
+          <w:tab w:val="left" w:pos="5664"/>
+        </w:tabs>
+        <w:rPr>
+          <w:color w:val="000000" w:themeColor="text1"/>
+          <w:sz w:val="24"/>
+          <w:szCs w:val="24"/>
+          <w:lang w:val="es-AR"/>
+        </w:rPr>
+      </w:pPr>
+    </w:p>
+    <w:p>
+      <w:pPr>
+        <w:tabs>
+          <w:tab w:val="left" w:pos="5664"/>
+        </w:tabs>
+        <w:rPr>
+          <w:color w:val="000000" w:themeColor="text1"/>
+          <w:sz w:val="24"/>
+          <w:szCs w:val="24"/>
+          <w:lang w:val="es-AR"/>
+        </w:rPr>
+      </w:pPr>
+    </w:p>
+    <w:p>
+      <w:pPr>
+        <w:tabs>
+          <w:tab w:val="left" w:pos="5664"/>
+        </w:tabs>
+        <w:rPr>
+          <w:color w:val="000000" w:themeColor="text1"/>
+          <w:sz w:val="24"/>
+          <w:szCs w:val="24"/>
+          <w:lang w:val="es-AR"/>
+        </w:rPr>
+      </w:pPr>
+    </w:p>
+    <w:p>
+      <w:pPr>
+        <w:tabs>
+          <w:tab w:val="left" w:pos="5664"/>
+        </w:tabs>
+        <w:rPr>
+          <w:color w:val="000000" w:themeColor="text1"/>
+          <w:sz w:val="24"/>
+          <w:szCs w:val="24"/>
+          <w:lang w:val="es-AR"/>
+        </w:rPr>
+      </w:pPr>
+    </w:p>
+    <w:p>
+      <w:pPr>
+        <w:tabs>
+          <w:tab w:val="left" w:pos="5664"/>
+        </w:tabs>
+        <w:rPr>
+          <w:color w:val="000000" w:themeColor="text1"/>
+          <w:sz w:val="24"/>
+          <w:szCs w:val="24"/>
+          <w:lang w:val="es-AR"/>
+        </w:rPr>
+      </w:pPr>
+    </w:p>
+    <w:p>
+      <w:pPr>
+        <w:tabs>
+          <w:tab w:val="left" w:pos="5664"/>
+        </w:tabs>
+        <w:rPr>
+          <w:color w:val="000000" w:themeColor="text1"/>
+          <w:sz w:val="24"/>
+          <w:szCs w:val="24"/>
+          <w:lang w:val="es-AR"/>
+        </w:rPr>
+      </w:pPr>
+    </w:p>
+    <w:p>
+      <w:pPr>
+        <w:tabs>
+          <w:tab w:val="left" w:pos="5664"/>
+        </w:tabs>
+        <w:rPr>
+          <w:color w:val="000000" w:themeColor="text1"/>
+          <w:sz w:val="24"/>
+          <w:szCs w:val="24"/>
+          <w:lang w:val="es-AR"/>
+        </w:rPr>
+      </w:pPr>
+    </w:p>
+    <w:p>
+      <w:pPr>
+        <w:tabs>
+          <w:tab w:val="left" w:pos="5664"/>
+        </w:tabs>
+        <w:rPr>
+          <w:color w:val="000000" w:themeColor="text1"/>
+          <w:sz w:val="24"/>
+          <w:szCs w:val="24"/>
+          <w:lang w:val="es-AR"/>
+        </w:rPr>
+      </w:pPr>
+    </w:p>
+    <w:p>
+      <w:pPr>
+        <w:tabs>
+          <w:tab w:val="left" w:pos="5664"/>
+        </w:tabs>
+        <w:rPr>
+          <w:color w:val="000000" w:themeColor="text1"/>
+          <w:sz w:val="24"/>
+          <w:szCs w:val="24"/>
+          <w:lang w:val="es-AR"/>
+        </w:rPr>
+      </w:pPr>
+    </w:p>
+    <w:p>
+      <w:pPr>
+        <w:tabs>
+          <w:tab w:val="left" w:pos="5664"/>
+        </w:tabs>
+        <w:rPr>
+          <w:color w:val="000000" w:themeColor="text1"/>
+          <w:sz w:val="24"/>
+          <w:szCs w:val="24"/>
+          <w:lang w:val="es-AR"/>
+        </w:rPr>
+      </w:pPr>
+    </w:p>
+    <w:p>
+      <w:pPr>
+        <w:tabs>
+          <w:tab w:val="left" w:pos="5664"/>
+        </w:tabs>
+        <w:rPr>
+          <w:color w:val="000000" w:themeColor="text1"/>
+          <w:sz w:val="24"/>
+          <w:szCs w:val="24"/>
+          <w:lang w:val="es-AR"/>
+        </w:rPr>
+      </w:pPr>
+    </w:p>
+    <w:p>
+      <w:pPr>
+        <w:tabs>
+          <w:tab w:val="left" w:pos="5664"/>
+        </w:tabs>
+        <w:rPr>
+          <w:color w:val="000000" w:themeColor="text1"/>
+          <w:sz w:val="24"/>
+          <w:szCs w:val="24"/>
+          <w:lang w:val="es-AR"/>
+        </w:rPr>
+      </w:pPr>
+    </w:p>
+    <w:p>
+      <w:pPr>
+        <w:tabs>
+          <w:tab w:val="left" w:pos="5664"/>
+        </w:tabs>
+        <w:rPr>
+          <w:color w:val="000000" w:themeColor="text1"/>
+          <w:sz w:val="24"/>
+          <w:szCs w:val="24"/>
+          <w:lang w:val="es-AR"/>
+        </w:rPr>
+      </w:pPr>
+    </w:p>
+    <w:p>
+      <w:pPr>
+        <w:tabs>
+          <w:tab w:val="left" w:pos="5664"/>
+        </w:tabs>
+        <w:rPr>
+          <w:color w:val="000000" w:themeColor="text1"/>
+          <w:sz w:val="24"/>
+          <w:szCs w:val="24"/>
+          <w:lang w:val="es-AR"/>
+        </w:rPr>
+      </w:pPr>
+      <w:r>
+        <w:rPr>
+          <w:color w:val="000000" w:themeColor="text1"/>
+          <w:sz w:val="24"/>
+          <w:szCs w:val="24"/>
+          <w:lang w:val="es-AR"/>
+        </w:rPr>
+        <w:lastRenderedPageBreak/>
+        <w:t>Teoría – 23/9/24:</w:t>
+      </w:r>
+    </w:p>
+    <w:p>
+      <w:pPr>
+        <w:tabs>
+          <w:tab w:val="left" w:pos="5664"/>
+        </w:tabs>
+        <w:rPr>
+          <w:color w:val="000000" w:themeColor="text1"/>
+          <w:sz w:val="24"/>
+          <w:szCs w:val="24"/>
+          <w:lang w:val="es-AR"/>
+        </w:rPr>
+      </w:pPr>
+      <w:r>
+        <w:rPr>
+          <w:color w:val="000000" w:themeColor="text1"/>
+          <w:sz w:val="24"/>
+          <w:szCs w:val="24"/>
+          <w:lang w:val="es-AR"/>
+        </w:rPr>
+        <w:t>INICIO TEMAS PARCIAL 2</w:t>
+      </w:r>
+    </w:p>
+    <w:p>
+      <w:pPr>
+        <w:tabs>
+          <w:tab w:val="left" w:pos="5664"/>
+        </w:tabs>
+        <w:rPr>
+          <w:color w:val="000000" w:themeColor="text1"/>
+          <w:sz w:val="24"/>
+          <w:szCs w:val="24"/>
+          <w:lang w:val="es-AR"/>
+        </w:rPr>
+      </w:pPr>
+      <w:r>
+        <w:rPr>
+          <w:color w:val="000000" w:themeColor="text1"/>
+          <w:sz w:val="24"/>
+          <w:szCs w:val="24"/>
+          <w:lang w:val="es-AR"/>
+        </w:rPr>
+        <w:t>Redes de Petri:</w:t>
+      </w:r>
+    </w:p>
+    <w:p>
+      <w:pPr>
+        <w:tabs>
+          <w:tab w:val="left" w:pos="5664"/>
+        </w:tabs>
+        <w:rPr>
+          <w:color w:val="000000" w:themeColor="text1"/>
+          <w:sz w:val="24"/>
+          <w:szCs w:val="24"/>
+          <w:lang w:val="es-AR"/>
+        </w:rPr>
+      </w:pPr>
+      <w:r>
+        <w:rPr>
+          <w:color w:val="000000" w:themeColor="text1"/>
+          <w:sz w:val="24"/>
+          <w:szCs w:val="24"/>
+          <w:lang w:val="es-AR"/>
+        </w:rPr>
+        <w:t>Ejemplos de sincronización:</w:t>
+      </w:r>
+    </w:p>
+    <w:p>
+      <w:pPr>
+        <w:pStyle w:val="Prrafodelista"/>
+        <w:numPr>
+          <w:ilvl w:val="0"/>
+          <w:numId w:val="1"/>
+        </w:numPr>
+        <w:tabs>
+          <w:tab w:val="left" w:pos="5664"/>
+        </w:tabs>
+        <w:rPr>
+          <w:color w:val="000000" w:themeColor="text1"/>
+          <w:sz w:val="24"/>
+          <w:szCs w:val="24"/>
+          <w:lang w:val="es-AR"/>
+        </w:rPr>
+      </w:pPr>
+      <w:r>
+        <w:rPr>
+          <w:color w:val="000000" w:themeColor="text1"/>
+          <w:sz w:val="24"/>
+          <w:szCs w:val="24"/>
+          <w:lang w:val="es-AR"/>
+        </w:rPr>
+        <w:t>Orquesta sinfónica</w:t>
+      </w:r>
+    </w:p>
+    <w:p>
+      <w:pPr>
+        <w:pStyle w:val="Prrafodelista"/>
+        <w:numPr>
+          <w:ilvl w:val="0"/>
+          <w:numId w:val="1"/>
+        </w:numPr>
+        <w:tabs>
+          <w:tab w:val="left" w:pos="5664"/>
+        </w:tabs>
+        <w:rPr>
+          <w:color w:val="000000" w:themeColor="text1"/>
+          <w:sz w:val="24"/>
+          <w:szCs w:val="24"/>
+          <w:lang w:val="es-AR"/>
+        </w:rPr>
+      </w:pPr>
+      <w:r>
+        <w:rPr>
+          <w:color w:val="000000" w:themeColor="text1"/>
+          <w:sz w:val="24"/>
+          <w:szCs w:val="24"/>
+          <w:lang w:val="es-AR"/>
+        </w:rPr>
+        <w:t>Compartir archivos</w:t>
+      </w:r>
+    </w:p>
+    <w:p>
+      <w:pPr>
+        <w:tabs>
+          <w:tab w:val="left" w:pos="5664"/>
+        </w:tabs>
+        <w:rPr>
+          <w:color w:val="000000" w:themeColor="text1"/>
+          <w:sz w:val="24"/>
+          <w:szCs w:val="24"/>
+          <w:lang w:val="es-AR"/>
+        </w:rPr>
+      </w:pPr>
+      <w:r>
+        <w:rPr>
+          <w:color w:val="000000" w:themeColor="text1"/>
+          <w:sz w:val="24"/>
+          <w:szCs w:val="24"/>
+          <w:lang w:val="es-AR"/>
+        </w:rPr>
+        <w:t>Representamos dos cosas:</w:t>
+      </w:r>
+    </w:p>
+    <w:p>
+      <w:pPr>
+        <w:pStyle w:val="Prrafodelista"/>
+        <w:numPr>
+          <w:ilvl w:val="0"/>
+          <w:numId w:val="1"/>
+        </w:numPr>
+        <w:tabs>
+          <w:tab w:val="left" w:pos="5664"/>
+        </w:tabs>
+        <w:rPr>
+          <w:color w:val="000000" w:themeColor="text1"/>
+          <w:sz w:val="24"/>
+          <w:szCs w:val="24"/>
+          <w:lang w:val="es-AR"/>
+        </w:rPr>
+      </w:pPr>
+      <w:r>
+        <w:rPr>
+          <w:color w:val="000000" w:themeColor="text1"/>
+          <w:sz w:val="24"/>
+          <w:szCs w:val="24"/>
+          <w:lang w:val="es-AR"/>
+        </w:rPr>
+        <w:t>Eventos o acciones</w:t>
+      </w:r>
+    </w:p>
+    <w:p>
+      <w:pPr>
+        <w:pStyle w:val="Prrafodelista"/>
+        <w:numPr>
+          <w:ilvl w:val="0"/>
+          <w:numId w:val="1"/>
+        </w:numPr>
+        <w:tabs>
+          <w:tab w:val="left" w:pos="5664"/>
+        </w:tabs>
+        <w:rPr>
+          <w:color w:val="000000" w:themeColor="text1"/>
+          <w:sz w:val="24"/>
+          <w:szCs w:val="24"/>
+          <w:lang w:val="es-AR"/>
+        </w:rPr>
+      </w:pPr>
+      <w:r>
+        <w:rPr>
+          <w:color w:val="000000" w:themeColor="text1"/>
+          <w:sz w:val="24"/>
+          <w:szCs w:val="24"/>
+          <w:lang w:val="es-AR"/>
+        </w:rPr>
+        <w:t>Estados o condiciones</w:t>
+      </w:r>
+    </w:p>
+    <w:p>
+      <w:pPr>
+        <w:tabs>
+          <w:tab w:val="left" w:pos="5664"/>
+        </w:tabs>
+        <w:rPr>
+          <w:color w:val="000000" w:themeColor="text1"/>
+          <w:sz w:val="24"/>
+          <w:szCs w:val="24"/>
+          <w:lang w:val="es-AR"/>
+        </w:rPr>
+      </w:pPr>
+      <w:r>
+        <w:rPr>
+          <w:color w:val="000000" w:themeColor="text1"/>
+          <w:sz w:val="24"/>
+          <w:szCs w:val="24"/>
+          <w:lang w:val="es-AR"/>
+        </w:rPr>
+        <w:t>Solo lo trabajamos a nivel de diagramas, no parte matemática.</w:t>
+      </w:r>
+    </w:p>
+    <w:p>
+      <w:pPr>
+        <w:tabs>
+          <w:tab w:val="left" w:pos="5664"/>
+        </w:tabs>
+        <w:rPr>
+          <w:color w:val="000000" w:themeColor="text1"/>
+          <w:sz w:val="24"/>
+          <w:szCs w:val="24"/>
+          <w:lang w:val="es-AR"/>
+        </w:rPr>
+      </w:pPr>
+      <w:r>
+        <w:rPr>
+          <w:color w:val="000000" w:themeColor="text1"/>
+          <w:sz w:val="24"/>
+          <w:szCs w:val="24"/>
+          <w:lang w:val="es-AR"/>
+        </w:rPr>
+        <w:t>Una estructura de Red de Petri es una 4-upla:</w:t>
+      </w:r>
+      <w:r>
+        <w:rPr>
+          <w:color w:val="000000" w:themeColor="text1"/>
+          <w:sz w:val="24"/>
+          <w:szCs w:val="24"/>
+          <w:lang w:val="es-AR"/>
+        </w:rPr>
+        <w:br/>
+        <w:t>C=(P,T,I,O)</w:t>
+      </w:r>
+    </w:p>
+    <w:p>
+      <w:pPr>
+        <w:tabs>
+          <w:tab w:val="left" w:pos="5664"/>
+        </w:tabs>
+        <w:rPr>
+          <w:color w:val="000000" w:themeColor="text1"/>
+          <w:sz w:val="24"/>
+          <w:szCs w:val="24"/>
+          <w:lang w:val="es-AR"/>
+        </w:rPr>
+      </w:pPr>
+      <w:r>
+        <w:rPr>
+          <w:color w:val="000000" w:themeColor="text1"/>
+          <w:sz w:val="24"/>
+          <w:szCs w:val="24"/>
+          <w:lang w:val="es-AR"/>
+        </w:rPr>
+        <w:t>P (lugares) = P1,P2,…</w:t>
+      </w:r>
+      <w:proofErr w:type="spellStart"/>
+      <w:r>
+        <w:rPr>
+          <w:color w:val="000000" w:themeColor="text1"/>
+          <w:sz w:val="24"/>
+          <w:szCs w:val="24"/>
+          <w:lang w:val="es-AR"/>
+        </w:rPr>
+        <w:t>Pn</w:t>
+      </w:r>
+      <w:proofErr w:type="spellEnd"/>
+    </w:p>
+    <w:p>
+      <w:pPr>
+        <w:tabs>
+          <w:tab w:val="left" w:pos="5664"/>
+        </w:tabs>
+        <w:rPr>
+          <w:color w:val="000000" w:themeColor="text1"/>
+          <w:sz w:val="24"/>
+          <w:szCs w:val="24"/>
+          <w:lang w:val="es-AR"/>
+        </w:rPr>
+      </w:pPr>
+      <w:r>
+        <w:rPr>
+          <w:color w:val="000000" w:themeColor="text1"/>
+          <w:sz w:val="24"/>
+          <w:szCs w:val="24"/>
+          <w:lang w:val="es-AR"/>
+        </w:rPr>
+        <w:t>T (</w:t>
+      </w:r>
+      <w:proofErr w:type="spellStart"/>
+      <w:r>
+        <w:rPr>
+          <w:color w:val="000000" w:themeColor="text1"/>
+          <w:sz w:val="24"/>
+          <w:szCs w:val="24"/>
+          <w:lang w:val="es-AR"/>
+        </w:rPr>
+        <w:t>Transicions</w:t>
+      </w:r>
+      <w:proofErr w:type="spellEnd"/>
+      <w:r>
+        <w:rPr>
+          <w:color w:val="000000" w:themeColor="text1"/>
+          <w:sz w:val="24"/>
+          <w:szCs w:val="24"/>
+          <w:lang w:val="es-AR"/>
+        </w:rPr>
+        <w:t>) = T1,T2,….,</w:t>
+      </w:r>
+      <w:proofErr w:type="spellStart"/>
+      <w:r>
+        <w:rPr>
+          <w:color w:val="000000" w:themeColor="text1"/>
+          <w:sz w:val="24"/>
+          <w:szCs w:val="24"/>
+          <w:lang w:val="es-AR"/>
+        </w:rPr>
+        <w:t>Tn</w:t>
+      </w:r>
+      <w:proofErr w:type="spellEnd"/>
+    </w:p>
+    <w:p>
+      <w:pPr>
+        <w:tabs>
+          <w:tab w:val="left" w:pos="5664"/>
+        </w:tabs>
+        <w:rPr>
+          <w:color w:val="FF0000"/>
+          <w:sz w:val="24"/>
+          <w:szCs w:val="24"/>
+          <w:lang w:val="es-AR"/>
+        </w:rPr>
+      </w:pPr>
+      <w:r>
+        <w:rPr>
+          <w:color w:val="000000" w:themeColor="text1"/>
+          <w:sz w:val="24"/>
+          <w:szCs w:val="24"/>
+          <w:lang w:val="es-AR"/>
+        </w:rPr>
+        <w:t xml:space="preserve">I (función de entrada I) = </w:t>
+      </w:r>
+      <w:r>
+        <w:rPr>
+          <w:color w:val="FF0000"/>
+          <w:sz w:val="24"/>
+          <w:szCs w:val="24"/>
+          <w:lang w:val="es-AR"/>
+        </w:rPr>
+        <w:t>FALTA</w:t>
+      </w:r>
+    </w:p>
+    <w:p>
+      <w:pPr>
+        <w:tabs>
+          <w:tab w:val="left" w:pos="5664"/>
+        </w:tabs>
+        <w:rPr>
+          <w:color w:val="FF0000"/>
+          <w:sz w:val="24"/>
+          <w:szCs w:val="24"/>
+          <w:lang w:val="es-AR"/>
+        </w:rPr>
+      </w:pPr>
+      <w:r>
+        <w:rPr>
+          <w:color w:val="000000" w:themeColor="text1"/>
+          <w:sz w:val="24"/>
+          <w:szCs w:val="24"/>
+          <w:lang w:val="es-AR"/>
+        </w:rPr>
+        <w:t xml:space="preserve">O (Función de salida O) = </w:t>
+      </w:r>
+      <w:r>
+        <w:rPr>
+          <w:color w:val="FF0000"/>
+          <w:sz w:val="24"/>
+          <w:szCs w:val="24"/>
+          <w:lang w:val="es-AR"/>
+        </w:rPr>
+        <w:t>FALTA</w:t>
+      </w:r>
+    </w:p>
+    <w:p>
+      <w:pPr>
+        <w:tabs>
+          <w:tab w:val="left" w:pos="5664"/>
+        </w:tabs>
+        <w:rPr>
+          <w:color w:val="000000" w:themeColor="text1"/>
+          <w:sz w:val="24"/>
+          <w:szCs w:val="24"/>
+          <w:lang w:val="es-AR"/>
+        </w:rPr>
+      </w:pPr>
+      <w:r>
+        <w:rPr>
+          <w:color w:val="000000" w:themeColor="text1"/>
+          <w:sz w:val="24"/>
+          <w:szCs w:val="24"/>
+          <w:lang w:val="es-AR"/>
+        </w:rPr>
+        <w:t>Características:</w:t>
+      </w:r>
+    </w:p>
+    <w:p>
+      <w:pPr>
+        <w:pStyle w:val="Prrafodelista"/>
+        <w:numPr>
+          <w:ilvl w:val="0"/>
+          <w:numId w:val="1"/>
+        </w:numPr>
+        <w:tabs>
+          <w:tab w:val="left" w:pos="5664"/>
+        </w:tabs>
+        <w:rPr>
+          <w:color w:val="000000" w:themeColor="text1"/>
+          <w:sz w:val="24"/>
+          <w:szCs w:val="24"/>
+          <w:lang w:val="es-AR"/>
+        </w:rPr>
+      </w:pPr>
+      <w:r>
+        <w:rPr>
+          <w:color w:val="000000" w:themeColor="text1"/>
+          <w:sz w:val="24"/>
+          <w:szCs w:val="24"/>
+          <w:lang w:val="es-AR"/>
+        </w:rPr>
+        <w:t>Los arcos indican a través de una flecha la relación entre sitios y transiciones y viceversa.</w:t>
+      </w:r>
+    </w:p>
+    <w:p>
+      <w:pPr>
+        <w:pStyle w:val="Prrafodelista"/>
+        <w:numPr>
+          <w:ilvl w:val="0"/>
+          <w:numId w:val="1"/>
+        </w:numPr>
+        <w:tabs>
+          <w:tab w:val="left" w:pos="5664"/>
+        </w:tabs>
+        <w:rPr>
+          <w:color w:val="000000" w:themeColor="text1"/>
+          <w:sz w:val="24"/>
+          <w:szCs w:val="24"/>
+          <w:lang w:val="es-AR"/>
+        </w:rPr>
+      </w:pPr>
+      <w:r>
+        <w:rPr>
+          <w:color w:val="000000" w:themeColor="text1"/>
+          <w:sz w:val="24"/>
+          <w:szCs w:val="24"/>
+          <w:lang w:val="es-AR"/>
+        </w:rPr>
+        <w:t xml:space="preserve">A los lugares se les asignan </w:t>
+      </w:r>
+      <w:proofErr w:type="spellStart"/>
+      <w:r>
+        <w:rPr>
+          <w:color w:val="000000" w:themeColor="text1"/>
+          <w:sz w:val="24"/>
+          <w:szCs w:val="24"/>
+          <w:lang w:val="es-AR"/>
+        </w:rPr>
+        <w:t>tokes</w:t>
+      </w:r>
+      <w:proofErr w:type="spellEnd"/>
+      <w:r>
+        <w:rPr>
+          <w:color w:val="000000" w:themeColor="text1"/>
+          <w:sz w:val="24"/>
+          <w:szCs w:val="24"/>
+          <w:lang w:val="es-AR"/>
+        </w:rPr>
+        <w:t xml:space="preserve"> (fichas) que se </w:t>
+      </w:r>
+      <w:proofErr w:type="spellStart"/>
+      <w:r>
+        <w:rPr>
+          <w:color w:val="000000" w:themeColor="text1"/>
+          <w:sz w:val="24"/>
+          <w:szCs w:val="24"/>
+          <w:lang w:val="es-AR"/>
+        </w:rPr>
+        <w:t>respresentan</w:t>
+      </w:r>
+      <w:proofErr w:type="spellEnd"/>
+      <w:r>
+        <w:rPr>
+          <w:color w:val="000000" w:themeColor="text1"/>
+          <w:sz w:val="24"/>
+          <w:szCs w:val="24"/>
+          <w:lang w:val="es-AR"/>
+        </w:rPr>
+        <w:t xml:space="preserve"> mediante un numero o puntos dentro del sitio. Esta asignación de tokens a lugares constituye la marcación.</w:t>
+      </w:r>
+    </w:p>
+    <w:p>
+      <w:pPr>
+        <w:pStyle w:val="Prrafodelista"/>
+        <w:numPr>
+          <w:ilvl w:val="0"/>
+          <w:numId w:val="1"/>
+        </w:numPr>
+        <w:tabs>
+          <w:tab w:val="left" w:pos="5664"/>
+        </w:tabs>
+        <w:rPr>
+          <w:color w:val="000000" w:themeColor="text1"/>
+          <w:sz w:val="24"/>
+          <w:szCs w:val="24"/>
+          <w:lang w:val="es-AR"/>
+        </w:rPr>
+      </w:pPr>
+      <w:r>
+        <w:rPr>
+          <w:color w:val="000000" w:themeColor="text1"/>
+          <w:sz w:val="24"/>
+          <w:szCs w:val="24"/>
+          <w:lang w:val="es-AR"/>
+        </w:rPr>
+        <w:t xml:space="preserve">Luego de una marca con inicial se puede simular la ejecución de la red. El </w:t>
+      </w:r>
+      <w:proofErr w:type="spellStart"/>
+      <w:r>
+        <w:rPr>
+          <w:color w:val="000000" w:themeColor="text1"/>
+          <w:sz w:val="24"/>
+          <w:szCs w:val="24"/>
+          <w:lang w:val="es-AR"/>
+        </w:rPr>
+        <w:t>numero</w:t>
+      </w:r>
+      <w:proofErr w:type="spellEnd"/>
+      <w:r>
+        <w:rPr>
+          <w:color w:val="000000" w:themeColor="text1"/>
+          <w:sz w:val="24"/>
+          <w:szCs w:val="24"/>
+          <w:lang w:val="es-AR"/>
+        </w:rPr>
+        <w:t xml:space="preserve"> de tokens asignados a un sitio es ilimitado.</w:t>
+      </w:r>
+    </w:p>
+    <w:p>
+      <w:pPr>
+        <w:tabs>
+          <w:tab w:val="left" w:pos="5664"/>
+        </w:tabs>
+        <w:rPr>
+          <w:color w:val="000000" w:themeColor="text1"/>
+          <w:sz w:val="24"/>
+          <w:szCs w:val="24"/>
+          <w:lang w:val="es-AR"/>
+        </w:rPr>
+      </w:pPr>
+      <w:r>
+        <w:rPr>
+          <w:color w:val="000000" w:themeColor="text1"/>
+          <w:sz w:val="24"/>
+          <w:szCs w:val="24"/>
+          <w:lang w:val="es-AR"/>
+        </w:rPr>
+        <w:t>Grafico:</w:t>
+      </w:r>
+    </w:p>
+    <w:p>
+      <w:pPr>
+        <w:pStyle w:val="Prrafodelista"/>
+        <w:numPr>
+          <w:ilvl w:val="0"/>
+          <w:numId w:val="1"/>
+        </w:numPr>
+        <w:tabs>
+          <w:tab w:val="left" w:pos="5664"/>
+        </w:tabs>
+        <w:rPr>
+          <w:color w:val="000000" w:themeColor="text1"/>
+          <w:sz w:val="24"/>
+          <w:szCs w:val="24"/>
+          <w:lang w:val="es-AR"/>
+        </w:rPr>
+      </w:pPr>
+      <w:r>
+        <w:rPr>
+          <w:color w:val="000000" w:themeColor="text1"/>
+          <w:sz w:val="24"/>
+          <w:szCs w:val="24"/>
+          <w:lang w:val="es-AR"/>
+        </w:rPr>
+        <w:t>Lugares o sitios son círculos</w:t>
+      </w:r>
+    </w:p>
+    <w:p>
+      <w:pPr>
+        <w:pStyle w:val="Prrafodelista"/>
+        <w:numPr>
+          <w:ilvl w:val="0"/>
+          <w:numId w:val="1"/>
+        </w:numPr>
+        <w:tabs>
+          <w:tab w:val="left" w:pos="5664"/>
+        </w:tabs>
+        <w:rPr>
+          <w:color w:val="000000" w:themeColor="text1"/>
+          <w:sz w:val="24"/>
+          <w:szCs w:val="24"/>
+          <w:lang w:val="es-AR"/>
+        </w:rPr>
+      </w:pPr>
+      <w:r>
+        <w:rPr>
+          <w:color w:val="000000" w:themeColor="text1"/>
+          <w:sz w:val="24"/>
+          <w:szCs w:val="24"/>
+          <w:lang w:val="es-AR"/>
+        </w:rPr>
+        <w:t xml:space="preserve">Transiciones </w:t>
+      </w:r>
+      <w:r>
+        <w:rPr>
+          <w:color w:val="000000" w:themeColor="text1"/>
+          <w:sz w:val="24"/>
+          <w:szCs w:val="24"/>
+          <w:lang w:val="es-AR"/>
+        </w:rPr>
+        <w:t xml:space="preserve">(acciones) </w:t>
+      </w:r>
+      <w:r>
+        <w:rPr>
+          <w:color w:val="000000" w:themeColor="text1"/>
+          <w:sz w:val="24"/>
+          <w:szCs w:val="24"/>
+          <w:lang w:val="es-AR"/>
+        </w:rPr>
+        <w:t>son palos verticales</w:t>
+      </w:r>
+    </w:p>
+    <w:p>
+      <w:pPr>
+        <w:pStyle w:val="Prrafodelista"/>
+        <w:numPr>
+          <w:ilvl w:val="0"/>
+          <w:numId w:val="1"/>
+        </w:numPr>
+        <w:tabs>
+          <w:tab w:val="left" w:pos="5664"/>
+        </w:tabs>
+        <w:rPr>
+          <w:color w:val="000000" w:themeColor="text1"/>
+          <w:sz w:val="24"/>
+          <w:szCs w:val="24"/>
+          <w:lang w:val="es-AR"/>
+        </w:rPr>
+      </w:pPr>
+      <w:r>
+        <w:rPr>
+          <w:color w:val="000000" w:themeColor="text1"/>
+          <w:sz w:val="24"/>
+          <w:szCs w:val="24"/>
+          <w:lang w:val="es-AR"/>
+        </w:rPr>
+        <w:t>Funciones son flechas</w:t>
+      </w:r>
+      <w:r>
+        <w:rPr>
+          <w:color w:val="000000" w:themeColor="text1"/>
+          <w:sz w:val="24"/>
+          <w:szCs w:val="24"/>
+          <w:lang w:val="es-AR"/>
+        </w:rPr>
+        <w:t xml:space="preserve"> o arcos</w:t>
+      </w:r>
+      <w:r>
+        <w:rPr>
+          <w:color w:val="000000" w:themeColor="text1"/>
+          <w:sz w:val="24"/>
+          <w:szCs w:val="24"/>
+          <w:lang w:val="es-AR"/>
+        </w:rPr>
+        <w:t>.</w:t>
+      </w:r>
+    </w:p>
+    <w:p>
+      <w:pPr>
+        <w:rPr>
+          <w:color w:val="000000" w:themeColor="text1"/>
+          <w:sz w:val="24"/>
+          <w:szCs w:val="24"/>
+          <w:lang w:val="es-AR"/>
+        </w:rPr>
+      </w:pPr>
+      <w:r>
+        <w:rPr>
+          <w:color w:val="000000" w:themeColor="text1"/>
+          <w:sz w:val="24"/>
+          <w:szCs w:val="24"/>
+          <w:lang w:val="es-AR"/>
+        </w:rPr>
+        <w:br w:type="page"/>
+      </w:r>
+    </w:p>
+    <w:p>
+      <w:pPr>
+        <w:tabs>
+          <w:tab w:val="left" w:pos="5664"/>
+        </w:tabs>
+        <w:rPr>
+          <w:color w:val="000000" w:themeColor="text1"/>
+          <w:sz w:val="24"/>
+          <w:szCs w:val="24"/>
+          <w:lang w:val="es-AR"/>
+        </w:rPr>
+      </w:pPr>
+      <w:r>
+        <w:rPr>
+          <w:color w:val="000000" w:themeColor="text1"/>
+          <w:sz w:val="24"/>
+          <w:szCs w:val="24"/>
+          <w:lang w:val="es-AR"/>
+        </w:rPr>
+        <w:lastRenderedPageBreak/>
+        <w:t>Ejemplo PP</w:t>
+      </w:r>
+      <w:r>
+        <w:rPr>
+          <w:color w:val="000000" w:themeColor="text1"/>
+          <w:sz w:val="24"/>
+          <w:szCs w:val="24"/>
+          <w:lang w:val="es-AR"/>
+        </w:rPr>
+        <w:t>T:</w:t>
+      </w:r>
+    </w:p>
+    <w:p>
+      <w:pPr>
+        <w:tabs>
+          <w:tab w:val="left" w:pos="5664"/>
+        </w:tabs>
+        <w:rPr>
+          <w:color w:val="000000" w:themeColor="text1"/>
+          <w:sz w:val="24"/>
+          <w:szCs w:val="24"/>
+          <w:lang w:val="es-AR"/>
+        </w:rPr>
+      </w:pPr>
+      <w:r>
+        <w:rPr>
+          <w:color w:val="000000" w:themeColor="text1"/>
+          <w:sz w:val="24"/>
+          <w:szCs w:val="24"/>
+          <w:lang w:val="es-AR"/>
+        </w:rPr>
+        <w:t>I: T-&gt; P</w:t>
+      </w:r>
+    </w:p>
+    <w:p>
+      <w:pPr>
+        <w:tabs>
+          <w:tab w:val="left" w:pos="5664"/>
+        </w:tabs>
+        <w:rPr>
+          <w:color w:val="000000" w:themeColor="text1"/>
+          <w:sz w:val="24"/>
+          <w:szCs w:val="24"/>
+        </w:rPr>
+      </w:pPr>
+      <w:r>
+        <w:rPr>
+          <w:color w:val="000000" w:themeColor="text1"/>
+          <w:sz w:val="24"/>
+          <w:szCs w:val="24"/>
+        </w:rPr>
+        <w:t>I(T1)=(P1)</w:t>
+      </w:r>
+    </w:p>
+    <w:p>
+      <w:pPr>
+        <w:tabs>
+          <w:tab w:val="left" w:pos="5664"/>
+        </w:tabs>
+        <w:rPr>
+          <w:color w:val="000000" w:themeColor="text1"/>
+          <w:sz w:val="24"/>
+          <w:szCs w:val="24"/>
+        </w:rPr>
+      </w:pPr>
+      <w:r>
+        <w:rPr>
+          <w:color w:val="000000" w:themeColor="text1"/>
+          <w:sz w:val="24"/>
+          <w:szCs w:val="24"/>
+        </w:rPr>
+        <w:t>O: T-&gt; P</w:t>
+      </w:r>
+    </w:p>
+    <w:p>
+      <w:pPr>
+        <w:tabs>
+          <w:tab w:val="left" w:pos="5664"/>
+        </w:tabs>
+        <w:rPr>
+          <w:color w:val="000000" w:themeColor="text1"/>
+          <w:sz w:val="24"/>
+          <w:szCs w:val="24"/>
+        </w:rPr>
+      </w:pPr>
+      <w:r>
+        <w:rPr>
+          <w:color w:val="000000" w:themeColor="text1"/>
+          <w:sz w:val="24"/>
+          <w:szCs w:val="24"/>
+        </w:rPr>
+        <w:t>O(T1) = (P2,P3,P5)</w:t>
+      </w:r>
+    </w:p>
+    <w:p>
+      <w:pPr>
+        <w:tabs>
+          <w:tab w:val="left" w:pos="5664"/>
+        </w:tabs>
+        <w:rPr>
+          <w:color w:val="000000" w:themeColor="text1"/>
+          <w:sz w:val="24"/>
+          <w:szCs w:val="24"/>
+          <w:lang w:val="es-AR"/>
+        </w:rPr>
+      </w:pPr>
+      <w:r>
+        <w:rPr>
+          <w:color w:val="000000" w:themeColor="text1"/>
+          <w:sz w:val="24"/>
+          <w:szCs w:val="24"/>
+          <w:lang w:val="es-AR"/>
+        </w:rPr>
+        <w:t>LO DE ARRIBA NO SE H</w:t>
+      </w:r>
+      <w:r>
+        <w:rPr>
+          <w:color w:val="000000" w:themeColor="text1"/>
+          <w:sz w:val="24"/>
+          <w:szCs w:val="24"/>
+          <w:lang w:val="es-AR"/>
+        </w:rPr>
+        <w:t>ACE (ES PARTE MATEMATICA, NOSOTROS SOLO HACEMOS EL GRAFO)</w:t>
+      </w:r>
+    </w:p>
+    <w:p>
+      <w:pPr>
+        <w:tabs>
+          <w:tab w:val="left" w:pos="5664"/>
+        </w:tabs>
+        <w:rPr>
+          <w:color w:val="000000" w:themeColor="text1"/>
+          <w:sz w:val="24"/>
+          <w:szCs w:val="24"/>
+          <w:lang w:val="es-AR"/>
+        </w:rPr>
+      </w:pPr>
+      <w:r>
+        <w:rPr>
+          <w:color w:val="000000" w:themeColor="text1"/>
+          <w:sz w:val="24"/>
+          <w:szCs w:val="24"/>
+          <w:lang w:val="es-AR"/>
+        </w:rPr>
+        <w:t xml:space="preserve">(grafo de ejemplo de </w:t>
+      </w:r>
+      <w:proofErr w:type="spellStart"/>
+      <w:r>
+        <w:rPr>
+          <w:color w:val="000000" w:themeColor="text1"/>
+          <w:sz w:val="24"/>
+          <w:szCs w:val="24"/>
+          <w:lang w:val="es-AR"/>
+        </w:rPr>
+        <w:t>ppt</w:t>
+      </w:r>
+      <w:proofErr w:type="spellEnd"/>
+      <w:r>
+        <w:rPr>
+          <w:color w:val="000000" w:themeColor="text1"/>
+          <w:sz w:val="24"/>
+          <w:szCs w:val="24"/>
+          <w:lang w:val="es-AR"/>
+        </w:rPr>
+        <w:t>)</w:t>
+      </w:r>
+    </w:p>
+    <w:p>
+      <w:pPr>
+        <w:tabs>
+          <w:tab w:val="left" w:pos="5664"/>
+        </w:tabs>
+        <w:rPr>
+          <w:color w:val="000000" w:themeColor="text1"/>
+          <w:sz w:val="24"/>
+          <w:szCs w:val="24"/>
+          <w:lang w:val="es-AR"/>
+        </w:rPr>
+      </w:pPr>
+      <w:r>
+        <w:rPr>
+          <w:color w:val="000000" w:themeColor="text1"/>
+          <w:sz w:val="24"/>
+          <w:szCs w:val="24"/>
+          <w:lang w:val="es-AR"/>
+        </w:rPr>
+        <w:t>Transición:</w:t>
+      </w:r>
+    </w:p>
+    <w:p>
+      <w:pPr>
+        <w:pStyle w:val="Prrafodelista"/>
+        <w:numPr>
+          <w:ilvl w:val="0"/>
+          <w:numId w:val="1"/>
+        </w:numPr>
+        <w:tabs>
+          <w:tab w:val="left" w:pos="5664"/>
+        </w:tabs>
+        <w:rPr>
+          <w:color w:val="000000" w:themeColor="text1"/>
+          <w:sz w:val="24"/>
+          <w:szCs w:val="24"/>
+          <w:lang w:val="es-AR"/>
+        </w:rPr>
+      </w:pPr>
+      <w:r>
+        <w:rPr>
+          <w:color w:val="000000" w:themeColor="text1"/>
+          <w:sz w:val="24"/>
+          <w:szCs w:val="24"/>
+          <w:lang w:val="es-AR"/>
+        </w:rPr>
+        <w:t>Disparar una transición habilitada va a hacer que ocurra una acción en el mundo real</w:t>
+      </w:r>
+    </w:p>
+    <w:p>
+      <w:pPr>
+        <w:pStyle w:val="Prrafodelista"/>
+        <w:numPr>
+          <w:ilvl w:val="0"/>
+          <w:numId w:val="1"/>
+        </w:numPr>
+        <w:tabs>
+          <w:tab w:val="left" w:pos="5664"/>
+        </w:tabs>
+        <w:rPr>
+          <w:color w:val="000000" w:themeColor="text1"/>
+          <w:sz w:val="24"/>
+          <w:szCs w:val="24"/>
+          <w:lang w:val="es-AR"/>
+        </w:rPr>
+      </w:pPr>
+      <w:r>
+        <w:rPr>
+          <w:color w:val="000000" w:themeColor="text1"/>
+          <w:sz w:val="24"/>
+          <w:szCs w:val="24"/>
+          <w:lang w:val="es-AR"/>
+        </w:rPr>
+        <w:t>Cuando haya tokens en todos los lugares de entradas, se puede disparar la transición.</w:t>
+      </w:r>
+    </w:p>
+    <w:p>
+      <w:pPr>
+        <w:pStyle w:val="Prrafodelista"/>
+        <w:numPr>
+          <w:ilvl w:val="1"/>
+          <w:numId w:val="1"/>
+        </w:numPr>
+        <w:tabs>
+          <w:tab w:val="left" w:pos="5664"/>
+        </w:tabs>
+        <w:rPr>
+          <w:color w:val="000000" w:themeColor="text1"/>
+          <w:sz w:val="24"/>
+          <w:szCs w:val="24"/>
+          <w:lang w:val="es-AR"/>
+        </w:rPr>
+      </w:pPr>
+      <w:r>
+        <w:rPr>
+          <w:color w:val="000000" w:themeColor="text1"/>
+          <w:sz w:val="24"/>
+          <w:szCs w:val="24"/>
+          <w:lang w:val="es-AR"/>
+        </w:rPr>
+        <w:t>Los tokens son como las condiciones y se le pasan a la transición, si todos los lugares de entrada tienen token, hace como un entonces y ejecuta la acción.</w:t>
+      </w:r>
+    </w:p>
+    <w:p>
+      <w:pPr>
+        <w:pStyle w:val="Prrafodelista"/>
+        <w:numPr>
+          <w:ilvl w:val="0"/>
+          <w:numId w:val="1"/>
+        </w:numPr>
+        <w:tabs>
+          <w:tab w:val="left" w:pos="5664"/>
+        </w:tabs>
+        <w:rPr>
+          <w:color w:val="000000" w:themeColor="text1"/>
+          <w:sz w:val="24"/>
+          <w:szCs w:val="24"/>
+          <w:lang w:val="es-AR"/>
+        </w:rPr>
+      </w:pPr>
+      <w:r>
+        <w:rPr>
+          <w:color w:val="000000" w:themeColor="text1"/>
+          <w:sz w:val="24"/>
+          <w:szCs w:val="24"/>
+          <w:lang w:val="es-AR"/>
+        </w:rPr>
+        <w:t xml:space="preserve">Puede haber una transición que este siempre habilitada. Esta transición que solo tiene </w:t>
+      </w:r>
+      <w:r>
+        <w:rPr>
+          <w:color w:val="000000" w:themeColor="text1"/>
+          <w:sz w:val="24"/>
+          <w:szCs w:val="24"/>
+          <w:lang w:val="es-AR"/>
+        </w:rPr>
+        <w:t>salida a un lugar</w:t>
+      </w:r>
+      <w:r>
+        <w:rPr>
+          <w:color w:val="000000" w:themeColor="text1"/>
+          <w:sz w:val="24"/>
+          <w:szCs w:val="24"/>
+          <w:lang w:val="es-AR"/>
+        </w:rPr>
+        <w:t>, pone los valores iniciales.</w:t>
+      </w:r>
+    </w:p>
+    <w:p>
+      <w:pPr>
+        <w:tabs>
+          <w:tab w:val="left" w:pos="5664"/>
+        </w:tabs>
+        <w:rPr>
+          <w:color w:val="000000" w:themeColor="text1"/>
+          <w:sz w:val="24"/>
+          <w:szCs w:val="24"/>
+        </w:rPr>
+      </w:pPr>
+      <w:r>
+        <w:rPr>
+          <w:color w:val="000000" w:themeColor="text1"/>
+          <w:sz w:val="24"/>
+          <w:szCs w:val="24"/>
+        </w:rPr>
+        <w:t>Tokens:</w:t>
+      </w:r>
+    </w:p>
+    <w:p>
+      <w:pPr>
+        <w:pStyle w:val="Prrafodelista"/>
+        <w:numPr>
+          <w:ilvl w:val="0"/>
+          <w:numId w:val="1"/>
+        </w:numPr>
+        <w:tabs>
+          <w:tab w:val="left" w:pos="5664"/>
+        </w:tabs>
+        <w:rPr>
+          <w:color w:val="000000" w:themeColor="text1"/>
+          <w:sz w:val="24"/>
+          <w:szCs w:val="24"/>
+          <w:lang w:val="es-AR"/>
+        </w:rPr>
+      </w:pPr>
+      <w:r>
+        <w:rPr>
+          <w:color w:val="000000" w:themeColor="text1"/>
+          <w:sz w:val="24"/>
+          <w:szCs w:val="24"/>
+          <w:lang w:val="es-AR"/>
+        </w:rPr>
+        <w:t xml:space="preserve">Post disparar la </w:t>
+      </w:r>
+      <w:r>
+        <w:rPr>
+          <w:color w:val="000000" w:themeColor="text1"/>
+          <w:sz w:val="24"/>
+          <w:szCs w:val="24"/>
+          <w:lang w:val="es-AR"/>
+        </w:rPr>
+        <w:t>acción</w:t>
+      </w:r>
+      <w:r>
+        <w:rPr>
+          <w:color w:val="000000" w:themeColor="text1"/>
+          <w:sz w:val="24"/>
+          <w:szCs w:val="24"/>
+          <w:lang w:val="es-AR"/>
+        </w:rPr>
+        <w:t>, los t</w:t>
+      </w:r>
+      <w:r>
+        <w:rPr>
+          <w:color w:val="000000" w:themeColor="text1"/>
+          <w:sz w:val="24"/>
+          <w:szCs w:val="24"/>
+          <w:lang w:val="es-AR"/>
+        </w:rPr>
+        <w:t>okens se mueven a los lugares de salida.</w:t>
+      </w:r>
+    </w:p>
+    <w:p>
+      <w:pPr>
+        <w:pStyle w:val="Prrafodelista"/>
+        <w:numPr>
+          <w:ilvl w:val="0"/>
+          <w:numId w:val="1"/>
+        </w:numPr>
+        <w:tabs>
+          <w:tab w:val="left" w:pos="5664"/>
+        </w:tabs>
+        <w:rPr>
+          <w:color w:val="000000" w:themeColor="text1"/>
+          <w:sz w:val="24"/>
+          <w:szCs w:val="24"/>
+          <w:lang w:val="es-AR"/>
+        </w:rPr>
+      </w:pPr>
+      <w:r>
+        <w:rPr>
+          <w:color w:val="000000" w:themeColor="text1"/>
+          <w:sz w:val="24"/>
+          <w:szCs w:val="24"/>
+          <w:lang w:val="es-AR"/>
+        </w:rPr>
+        <w:t>Se consume 1 solo token por cada arco.</w:t>
+      </w:r>
+    </w:p>
+    <w:p>
+      <w:pPr>
+        <w:pStyle w:val="Prrafodelista"/>
+        <w:numPr>
+          <w:ilvl w:val="0"/>
+          <w:numId w:val="1"/>
+        </w:numPr>
+        <w:tabs>
+          <w:tab w:val="left" w:pos="5664"/>
+        </w:tabs>
+        <w:rPr>
+          <w:color w:val="000000" w:themeColor="text1"/>
+          <w:sz w:val="24"/>
+          <w:szCs w:val="24"/>
+          <w:lang w:val="es-AR"/>
+        </w:rPr>
+      </w:pPr>
+      <w:r>
+        <w:rPr>
+          <w:color w:val="000000" w:themeColor="text1"/>
+          <w:sz w:val="24"/>
+          <w:szCs w:val="24"/>
+          <w:lang w:val="es-AR"/>
+        </w:rPr>
+        <w:t>Cuando se dispara, el token desaparece del de entrada y va a los lugares de salida, independientemente si es 1 token a 3 lugares, se multiplican y van a todos los lugares de salida.</w:t>
+      </w:r>
+    </w:p>
+    <w:p>
+      <w:pPr>
+        <w:tabs>
+          <w:tab w:val="left" w:pos="5664"/>
+        </w:tabs>
+        <w:rPr>
+          <w:color w:val="000000" w:themeColor="text1"/>
+          <w:sz w:val="24"/>
+          <w:szCs w:val="24"/>
+          <w:lang w:val="es-AR"/>
+        </w:rPr>
+      </w:pPr>
+      <w:r>
+        <w:rPr>
+          <w:color w:val="000000" w:themeColor="text1"/>
+          <w:sz w:val="24"/>
+          <w:szCs w:val="24"/>
+          <w:lang w:val="es-AR"/>
+        </w:rPr>
+        <w:t>Tipos de redes de Petri:</w:t>
+      </w:r>
+    </w:p>
+    <w:p>
+      <w:pPr>
+        <w:pStyle w:val="Prrafodelista"/>
+        <w:numPr>
+          <w:ilvl w:val="0"/>
+          <w:numId w:val="1"/>
+        </w:numPr>
+        <w:tabs>
+          <w:tab w:val="left" w:pos="5664"/>
+        </w:tabs>
+        <w:rPr>
+          <w:color w:val="000000" w:themeColor="text1"/>
+          <w:sz w:val="24"/>
+          <w:szCs w:val="24"/>
+          <w:lang w:val="es-AR"/>
+        </w:rPr>
+      </w:pPr>
+      <w:r>
+        <w:rPr>
+          <w:color w:val="000000" w:themeColor="text1"/>
+          <w:sz w:val="24"/>
+          <w:szCs w:val="24"/>
+          <w:lang w:val="es-AR"/>
+        </w:rPr>
+        <w:t>Paralelismo</w:t>
+      </w:r>
+    </w:p>
+    <w:p>
+      <w:pPr>
+        <w:pStyle w:val="Prrafodelista"/>
+        <w:numPr>
+          <w:ilvl w:val="0"/>
+          <w:numId w:val="1"/>
+        </w:numPr>
+        <w:tabs>
+          <w:tab w:val="left" w:pos="5664"/>
+        </w:tabs>
+        <w:rPr>
+          <w:color w:val="000000" w:themeColor="text1"/>
+          <w:sz w:val="24"/>
+          <w:szCs w:val="24"/>
+          <w:lang w:val="es-AR"/>
+        </w:rPr>
+      </w:pPr>
+      <w:r>
+        <w:rPr>
+          <w:color w:val="000000" w:themeColor="text1"/>
+          <w:sz w:val="24"/>
+          <w:szCs w:val="24"/>
+          <w:lang w:val="es-AR"/>
+        </w:rPr>
+        <w:t>Expresión de exclusión mutua</w:t>
+      </w:r>
+      <w:r>
+        <w:rPr>
+          <w:color w:val="000000" w:themeColor="text1"/>
+          <w:sz w:val="24"/>
+          <w:szCs w:val="24"/>
+          <w:lang w:val="es-AR"/>
+        </w:rPr>
+        <w:t>: En este caso, la transición que se dispare va a dejar a la otra transición sin token en 1 lugar de entrada y ya no se va a poder disparar.</w:t>
+      </w:r>
+    </w:p>
+    <w:p>
+      <w:pPr>
+        <w:pStyle w:val="Prrafodelista"/>
+        <w:numPr>
+          <w:ilvl w:val="0"/>
+          <w:numId w:val="1"/>
+        </w:numPr>
+        <w:tabs>
+          <w:tab w:val="left" w:pos="5664"/>
+        </w:tabs>
+        <w:rPr>
+          <w:color w:val="000000" w:themeColor="text1"/>
+          <w:sz w:val="24"/>
+          <w:szCs w:val="24"/>
+          <w:lang w:val="es-AR"/>
+        </w:rPr>
+      </w:pPr>
+      <w:r>
+        <w:rPr>
+          <w:color w:val="000000" w:themeColor="text1"/>
+          <w:sz w:val="24"/>
+          <w:szCs w:val="24"/>
+          <w:lang w:val="es-AR"/>
+        </w:rPr>
+        <w:t>Productor – Consumidor: El productor dispara la “producción”, luego se dispara el “poner en buffer” y al tener un token en los dos lugares necesarios para la transición de “sacar data”, se dispara y el consumidor dispara luego “consume”.</w:t>
+      </w:r>
+      <w:r>
+        <w:rPr>
+          <w:color w:val="000000" w:themeColor="text1"/>
+          <w:sz w:val="24"/>
+          <w:szCs w:val="24"/>
+          <w:lang w:val="es-AR"/>
+        </w:rPr>
+        <w:br/>
+        <w:t xml:space="preserve">Básicamente el consumidor no puede consumir si el productor no produjo ya que se necesita el token de luego de producir. (ejemplo de </w:t>
+      </w:r>
+      <w:proofErr w:type="spellStart"/>
+      <w:r>
+        <w:rPr>
+          <w:color w:val="000000" w:themeColor="text1"/>
+          <w:sz w:val="24"/>
+          <w:szCs w:val="24"/>
+          <w:lang w:val="es-AR"/>
+        </w:rPr>
+        <w:t>ppt</w:t>
+      </w:r>
+      <w:proofErr w:type="spellEnd"/>
+      <w:r>
+        <w:rPr>
+          <w:color w:val="000000" w:themeColor="text1"/>
+          <w:sz w:val="24"/>
+          <w:szCs w:val="24"/>
+          <w:lang w:val="es-AR"/>
+        </w:rPr>
+        <w:t>)</w:t>
+      </w:r>
+    </w:p>
+    <w:p>
+      <w:pPr>
+        <w:pStyle w:val="Prrafodelista"/>
+        <w:numPr>
+          <w:ilvl w:val="0"/>
+          <w:numId w:val="1"/>
+        </w:numPr>
+        <w:tabs>
+          <w:tab w:val="left" w:pos="5664"/>
+        </w:tabs>
+        <w:rPr>
+          <w:color w:val="000000" w:themeColor="text1"/>
+          <w:sz w:val="24"/>
+          <w:szCs w:val="24"/>
+          <w:lang w:val="es-AR"/>
+        </w:rPr>
+      </w:pPr>
+      <w:r>
+        <w:rPr>
+          <w:color w:val="000000" w:themeColor="text1"/>
+          <w:sz w:val="24"/>
+          <w:szCs w:val="24"/>
+          <w:lang w:val="es-AR"/>
+        </w:rPr>
+        <w:t xml:space="preserve">Condición de bloqueo: Ninguna habilitada para poder dispararse, pero están conectadas y si se llega a disparar 1 se puede disparar lo otro 1 vez </w:t>
+      </w:r>
+      <w:proofErr w:type="spellStart"/>
+      <w:r>
+        <w:rPr>
+          <w:color w:val="000000" w:themeColor="text1"/>
+          <w:sz w:val="24"/>
+          <w:szCs w:val="24"/>
+          <w:lang w:val="es-AR"/>
+        </w:rPr>
+        <w:t>mas</w:t>
+      </w:r>
+      <w:proofErr w:type="spellEnd"/>
+      <w:r>
+        <w:rPr>
+          <w:color w:val="000000" w:themeColor="text1"/>
+          <w:sz w:val="24"/>
+          <w:szCs w:val="24"/>
+          <w:lang w:val="es-AR"/>
+        </w:rPr>
+        <w:t xml:space="preserve">. (ejemplo de </w:t>
+      </w:r>
+      <w:proofErr w:type="spellStart"/>
+      <w:r>
+        <w:rPr>
+          <w:color w:val="000000" w:themeColor="text1"/>
+          <w:sz w:val="24"/>
+          <w:szCs w:val="24"/>
+          <w:lang w:val="es-AR"/>
+        </w:rPr>
+        <w:t>ppt</w:t>
+      </w:r>
+      <w:proofErr w:type="spellEnd"/>
+      <w:r>
+        <w:rPr>
+          <w:color w:val="000000" w:themeColor="text1"/>
+          <w:sz w:val="24"/>
+          <w:szCs w:val="24"/>
+          <w:lang w:val="es-AR"/>
+        </w:rPr>
+        <w:t>)</w:t>
+      </w:r>
+    </w:p>
+    <w:p>
+      <w:pPr>
+        <w:tabs>
+          <w:tab w:val="left" w:pos="5664"/>
+        </w:tabs>
+        <w:rPr>
+          <w:color w:val="000000" w:themeColor="text1"/>
+          <w:sz w:val="24"/>
+          <w:szCs w:val="24"/>
+          <w:lang w:val="es-AR"/>
+        </w:rPr>
+      </w:pPr>
+    </w:p>
+    <w:p>
+      <w:pPr>
+        <w:tabs>
+          <w:tab w:val="left" w:pos="5664"/>
+        </w:tabs>
+        <w:rPr>
+          <w:color w:val="000000" w:themeColor="text1"/>
+          <w:sz w:val="24"/>
+          <w:szCs w:val="24"/>
+          <w:lang w:val="es-AR"/>
+        </w:rPr>
+      </w:pPr>
+    </w:p>
+    <w:p>
+      <w:pPr>
+        <w:pStyle w:val="Prrafodelista"/>
+        <w:numPr>
+          <w:ilvl w:val="0"/>
+          <w:numId w:val="1"/>
+        </w:numPr>
+        <w:tabs>
+          <w:tab w:val="left" w:pos="5664"/>
+        </w:tabs>
+        <w:rPr>
+          <w:color w:val="000000" w:themeColor="text1"/>
+          <w:sz w:val="24"/>
+          <w:szCs w:val="24"/>
+          <w:lang w:val="es-AR"/>
+        </w:rPr>
+      </w:pPr>
+      <w:r>
+        <w:rPr>
+          <w:color w:val="000000" w:themeColor="text1"/>
+          <w:sz w:val="24"/>
+          <w:szCs w:val="24"/>
+          <w:lang w:val="es-AR"/>
+        </w:rPr>
+        <w:lastRenderedPageBreak/>
+        <w:t xml:space="preserve">Ejemplo: (ejemplo </w:t>
+      </w:r>
+      <w:proofErr w:type="spellStart"/>
+      <w:r>
+        <w:rPr>
+          <w:color w:val="000000" w:themeColor="text1"/>
+          <w:sz w:val="24"/>
+          <w:szCs w:val="24"/>
+          <w:lang w:val="es-AR"/>
+        </w:rPr>
+        <w:t>ppt</w:t>
+      </w:r>
+      <w:proofErr w:type="spellEnd"/>
+      <w:r>
+        <w:rPr>
+          <w:color w:val="000000" w:themeColor="text1"/>
+          <w:sz w:val="24"/>
+          <w:szCs w:val="24"/>
+          <w:lang w:val="es-AR"/>
+        </w:rPr>
+        <w:t>)</w:t>
+      </w:r>
+    </w:p>
+    <w:p>
+      <w:pPr>
+        <w:tabs>
+          <w:tab w:val="left" w:pos="5664"/>
+        </w:tabs>
+        <w:rPr>
+          <w:color w:val="000000" w:themeColor="text1"/>
+          <w:sz w:val="24"/>
+          <w:szCs w:val="24"/>
+          <w:lang w:val="es-AR"/>
+        </w:rPr>
+      </w:pPr>
+      <w:r>
+        <w:rPr>
+          <w:color w:val="000000" w:themeColor="text1"/>
+          <w:sz w:val="24"/>
+          <w:szCs w:val="24"/>
+          <w:lang w:val="es-AR"/>
+        </w:rPr>
+        <w:t>Brazo Robot:</w:t>
+      </w:r>
+    </w:p>
+    <w:p>
+      <w:pPr>
+        <w:tabs>
+          <w:tab w:val="left" w:pos="5664"/>
+        </w:tabs>
+        <w:rPr>
+          <w:color w:val="000000" w:themeColor="text1"/>
+          <w:sz w:val="24"/>
+          <w:szCs w:val="24"/>
+          <w:lang w:val="es-AR"/>
+        </w:rPr>
+      </w:pPr>
+      <w:r>
+        <w:rPr>
+          <w:color w:val="000000" w:themeColor="text1"/>
+          <w:sz w:val="24"/>
+          <w:szCs w:val="24"/>
+          <w:lang w:val="es-AR"/>
+        </w:rPr>
+        <w:t xml:space="preserve">El robot </w:t>
+      </w:r>
+      <w:proofErr w:type="spellStart"/>
+      <w:r>
+        <w:rPr>
+          <w:color w:val="000000" w:themeColor="text1"/>
+          <w:sz w:val="24"/>
+          <w:szCs w:val="24"/>
+          <w:lang w:val="es-AR"/>
+        </w:rPr>
+        <w:t>esta</w:t>
+      </w:r>
+      <w:proofErr w:type="spellEnd"/>
+      <w:r>
+        <w:rPr>
+          <w:color w:val="000000" w:themeColor="text1"/>
+          <w:sz w:val="24"/>
+          <w:szCs w:val="24"/>
+          <w:lang w:val="es-AR"/>
+        </w:rPr>
+        <w:t xml:space="preserve"> disponible inicialmente y cuando se dispara la transición para cargar la pieza, desaparece el token del lugar de “robot disponible”. Luego se dispara la transición que lleva a al lugar de la maquina en funcionamiento y le da un token a la salida de la transición que es al “robot disponible”.</w:t>
+      </w:r>
+    </w:p>
+    <w:p>
+      <w:pPr>
+        <w:tabs>
+          <w:tab w:val="left" w:pos="5664"/>
+        </w:tabs>
+        <w:rPr>
+          <w:color w:val="000000" w:themeColor="text1"/>
+          <w:sz w:val="24"/>
+          <w:szCs w:val="24"/>
+          <w:lang w:val="es-AR"/>
+        </w:rPr>
+      </w:pPr>
+      <w:r>
+        <w:rPr>
+          <w:color w:val="000000" w:themeColor="text1"/>
+          <w:sz w:val="24"/>
+          <w:szCs w:val="24"/>
+          <w:lang w:val="es-AR"/>
+        </w:rPr>
+        <w:t>Mucha explicación</w:t>
+      </w:r>
+      <w:r>
+        <w:rPr>
+          <w:color w:val="000000" w:themeColor="text1"/>
+          <w:sz w:val="24"/>
+          <w:szCs w:val="24"/>
+          <w:lang w:val="es-AR"/>
+        </w:rPr>
+        <w:t xml:space="preserve"> queda pero</w:t>
+      </w:r>
+      <w:r>
+        <w:rPr>
+          <w:color w:val="000000" w:themeColor="text1"/>
+          <w:sz w:val="24"/>
+          <w:szCs w:val="24"/>
+          <w:lang w:val="es-AR"/>
+        </w:rPr>
+        <w:t xml:space="preserve"> no es difícil.</w:t>
+      </w:r>
+    </w:p>
+    <w:p>
+      <w:pPr>
+        <w:pStyle w:val="Prrafodelista"/>
+        <w:numPr>
+          <w:ilvl w:val="0"/>
+          <w:numId w:val="1"/>
+        </w:numPr>
+        <w:tabs>
+          <w:tab w:val="left" w:pos="5664"/>
+        </w:tabs>
+        <w:rPr>
+          <w:color w:val="000000" w:themeColor="text1"/>
+          <w:sz w:val="24"/>
+          <w:szCs w:val="24"/>
+          <w:lang w:val="es-AR"/>
+        </w:rPr>
+      </w:pPr>
+      <w:r>
+        <w:rPr>
+          <w:color w:val="000000" w:themeColor="text1"/>
+          <w:sz w:val="24"/>
+          <w:szCs w:val="24"/>
+          <w:lang w:val="es-AR"/>
+        </w:rPr>
+        <w:t>Ejemplo para resolver:</w:t>
+      </w:r>
+    </w:p>
+    <w:p>
+      <w:pPr>
+        <w:tabs>
+          <w:tab w:val="left" w:pos="5664"/>
+        </w:tabs>
+        <w:rPr>
+          <w:color w:val="000000" w:themeColor="text1"/>
+          <w:sz w:val="24"/>
+          <w:szCs w:val="24"/>
+          <w:lang w:val="es-AR"/>
+        </w:rPr>
+      </w:pPr>
+      <w:proofErr w:type="spellStart"/>
+      <w:r>
+        <w:rPr>
+          <w:color w:val="000000" w:themeColor="text1"/>
+          <w:sz w:val="24"/>
+          <w:szCs w:val="24"/>
+          <w:lang w:val="es-AR"/>
+        </w:rPr>
+        <w:t>Estacion</w:t>
+      </w:r>
+      <w:proofErr w:type="spellEnd"/>
+      <w:r>
+        <w:rPr>
+          <w:color w:val="000000" w:themeColor="text1"/>
+          <w:sz w:val="24"/>
+          <w:szCs w:val="24"/>
+          <w:lang w:val="es-AR"/>
+        </w:rPr>
+        <w:t xml:space="preserve"> de servicio:</w:t>
+      </w:r>
+    </w:p>
+    <w:p>
+      <w:pPr>
+        <w:tabs>
+          <w:tab w:val="left" w:pos="5664"/>
+        </w:tabs>
+        <w:rPr>
+          <w:color w:val="000000" w:themeColor="text1"/>
+          <w:sz w:val="24"/>
+          <w:szCs w:val="24"/>
+          <w:lang w:val="es-AR"/>
+        </w:rPr>
+      </w:pPr>
+      <w:r>
+        <w:rPr>
+          <w:color w:val="000000" w:themeColor="text1"/>
+          <w:sz w:val="24"/>
+          <w:szCs w:val="24"/>
+          <w:lang w:val="es-AR"/>
+        </w:rPr>
+        <w:t>Para arrancar hacemos un dibujo de lo que hay que representar sin las flechas.</w:t>
+      </w:r>
+    </w:p>
+    <w:p>
+      <w:pPr>
+        <w:tabs>
+          <w:tab w:val="left" w:pos="5664"/>
+        </w:tabs>
+        <w:rPr>
+          <w:color w:val="000000" w:themeColor="text1"/>
+          <w:sz w:val="24"/>
+          <w:szCs w:val="24"/>
+          <w:lang w:val="es-AR"/>
+        </w:rPr>
+      </w:pPr>
+      <w:r>
+        <w:rPr>
+          <w:color w:val="000000" w:themeColor="text1"/>
+          <w:sz w:val="24"/>
+          <w:szCs w:val="24"/>
+          <w:lang w:val="es-AR"/>
+        </w:rPr>
+        <w:t>Luego le vas sumando flechas dejando autos en transición con salida a los surtidores, etc.</w:t>
+      </w:r>
+    </w:p>
+    <w:p>
+      <w:pPr>
+        <w:tabs>
+          <w:tab w:val="left" w:pos="5664"/>
+        </w:tabs>
+        <w:rPr>
+          <w:color w:val="000000" w:themeColor="text1"/>
+          <w:sz w:val="24"/>
+          <w:szCs w:val="24"/>
+          <w:lang w:val="es-AR"/>
+        </w:rPr>
+      </w:pPr>
+      <w:r>
+        <w:rPr>
+          <w:color w:val="000000" w:themeColor="text1"/>
+          <w:sz w:val="24"/>
+          <w:szCs w:val="24"/>
+          <w:lang w:val="es-AR"/>
+        </w:rPr>
+        <w:t xml:space="preserve">Hay que representar si el surtidor </w:t>
+      </w:r>
+      <w:proofErr w:type="spellStart"/>
+      <w:r>
+        <w:rPr>
+          <w:color w:val="000000" w:themeColor="text1"/>
+          <w:sz w:val="24"/>
+          <w:szCs w:val="24"/>
+          <w:lang w:val="es-AR"/>
+        </w:rPr>
+        <w:t>esta</w:t>
+      </w:r>
+      <w:proofErr w:type="spellEnd"/>
+      <w:r>
+        <w:rPr>
+          <w:color w:val="000000" w:themeColor="text1"/>
+          <w:sz w:val="24"/>
+          <w:szCs w:val="24"/>
+          <w:lang w:val="es-AR"/>
+        </w:rPr>
+        <w:t xml:space="preserve"> ocupado o no con un lugar arriba y otro abajo que sea condición para disparar el de arriba y sea salida al disparar la transición al terminar de usar el surtidor.</w:t>
+      </w:r>
+    </w:p>
+    <w:p>
+      <w:pPr>
+        <w:tabs>
+          <w:tab w:val="left" w:pos="5664"/>
+        </w:tabs>
+        <w:rPr>
+          <w:color w:val="000000" w:themeColor="text1"/>
+          <w:sz w:val="24"/>
+          <w:szCs w:val="24"/>
+          <w:lang w:val="es-AR"/>
+        </w:rPr>
+      </w:pPr>
     </w:p>
     <w:sectPr>
       <w:pgSz w:w="12240" w:h="15840"/>
@@ -9344,6 +12161,7 @@
   <w:style w:type="character" w:default="1" w:styleId="Fuentedeprrafopredeter">
     <w:name w:val="Default Paragraph Font"/>
     <w:uiPriority w:val="1"/>
+    <w:semiHidden/>
     <w:unhideWhenUsed/>
   </w:style>
   <w:style w:type="table" w:default="1" w:styleId="Tablanormal">

</xml_diff>